<commit_message>
Creacion de informe .
</commit_message>
<xml_diff>
--- a/Informe de Funcionalidad y Sustentación de Código.docx
+++ b/Informe de Funcionalidad y Sustentación de Código.docx
@@ -6,249 +6,1813 @@
       <w:pPr>
         <w:pStyle w:val="Ttulo1"/>
         <w:jc w:val="center"/>
-      </w:pPr>
-      <w:r>
+        <w:rPr>
+          <w:rFonts w:cstheme="majorHAnsi"/>
+          <w:sz w:val="24"/>
+          <w:szCs w:val="24"/>
+        </w:rPr>
+      </w:pPr>
+      <w:r>
+        <w:rPr>
+          <w:rFonts w:cstheme="majorHAnsi"/>
+          <w:sz w:val="24"/>
+          <w:szCs w:val="24"/>
+        </w:rPr>
         <w:t>Informe de Funcionalidad y Sustentación de Código: Módulo de Consola PandaTaT</w:t>
       </w:r>
     </w:p>
-    <w:p/>
+    <w:p>
+      <w:pPr>
+        <w:rPr>
+          <w:rFonts w:asciiTheme="majorHAnsi" w:hAnsiTheme="majorHAnsi" w:cstheme="majorHAnsi"/>
+          <w:sz w:val="24"/>
+          <w:szCs w:val="24"/>
+        </w:rPr>
+      </w:pPr>
+    </w:p>
     <w:p>
       <w:pPr>
         <w:pStyle w:val="Ttulo2"/>
-      </w:pPr>
-      <w:r>
+        <w:rPr>
+          <w:rFonts w:cstheme="majorHAnsi"/>
+          <w:sz w:val="24"/>
+          <w:szCs w:val="24"/>
+        </w:rPr>
+      </w:pPr>
+      <w:r>
+        <w:rPr>
+          <w:rFonts w:cstheme="majorHAnsi"/>
+          <w:sz w:val="24"/>
+          <w:szCs w:val="24"/>
+        </w:rPr>
         <w:t>Proyecto:</w:t>
       </w:r>
     </w:p>
     <w:p>
-      <w:r>
+      <w:pPr>
+        <w:rPr>
+          <w:rFonts w:asciiTheme="majorHAnsi" w:hAnsiTheme="majorHAnsi" w:cstheme="majorHAnsi"/>
+          <w:sz w:val="24"/>
+          <w:szCs w:val="24"/>
+        </w:rPr>
+      </w:pPr>
+      <w:r>
+        <w:rPr>
+          <w:rFonts w:asciiTheme="majorHAnsi" w:hAnsiTheme="majorHAnsi" w:cstheme="majorHAnsi"/>
+          <w:sz w:val="24"/>
+          <w:szCs w:val="24"/>
+        </w:rPr>
         <w:t>Sistema de Gestión de Consola - PandaTaT</w:t>
       </w:r>
     </w:p>
     <w:p>
       <w:pPr>
         <w:pStyle w:val="Ttulo2"/>
-      </w:pPr>
-      <w:r>
+        <w:rPr>
+          <w:rFonts w:cstheme="majorHAnsi"/>
+          <w:sz w:val="24"/>
+          <w:szCs w:val="24"/>
+        </w:rPr>
+      </w:pPr>
+      <w:r>
+        <w:rPr>
+          <w:rFonts w:cstheme="majorHAnsi"/>
+          <w:sz w:val="24"/>
+          <w:szCs w:val="24"/>
+        </w:rPr>
         <w:t>Aprendiz:</w:t>
       </w:r>
     </w:p>
     <w:p>
-      <w:r>
+      <w:pPr>
+        <w:rPr>
+          <w:rFonts w:asciiTheme="majorHAnsi" w:hAnsiTheme="majorHAnsi" w:cstheme="majorHAnsi"/>
+          <w:sz w:val="24"/>
+          <w:szCs w:val="24"/>
+        </w:rPr>
+      </w:pPr>
+      <w:r>
+        <w:rPr>
+          <w:rFonts w:asciiTheme="majorHAnsi" w:hAnsiTheme="majorHAnsi" w:cstheme="majorHAnsi"/>
+          <w:sz w:val="24"/>
+          <w:szCs w:val="24"/>
+        </w:rPr>
         <w:t>Bryan Steep Mora Barrios</w:t>
       </w:r>
     </w:p>
     <w:p>
       <w:pPr>
         <w:pStyle w:val="Ttulo2"/>
-      </w:pPr>
-      <w:r>
+        <w:rPr>
+          <w:rFonts w:cstheme="majorHAnsi"/>
+          <w:sz w:val="24"/>
+          <w:szCs w:val="24"/>
+        </w:rPr>
+      </w:pPr>
+      <w:r>
+        <w:rPr>
+          <w:rFonts w:cstheme="majorHAnsi"/>
+          <w:sz w:val="24"/>
+          <w:szCs w:val="24"/>
+        </w:rPr>
         <w:t>Ficha:</w:t>
       </w:r>
     </w:p>
     <w:p>
-      <w:r>
+      <w:pPr>
+        <w:rPr>
+          <w:rFonts w:asciiTheme="majorHAnsi" w:hAnsiTheme="majorHAnsi" w:cstheme="majorHAnsi"/>
+          <w:sz w:val="24"/>
+          <w:szCs w:val="24"/>
+        </w:rPr>
+      </w:pPr>
+      <w:r>
+        <w:rPr>
+          <w:rFonts w:asciiTheme="majorHAnsi" w:hAnsiTheme="majorHAnsi" w:cstheme="majorHAnsi"/>
+          <w:sz w:val="24"/>
+          <w:szCs w:val="24"/>
+        </w:rPr>
         <w:t>2826487</w:t>
       </w:r>
     </w:p>
     <w:p>
       <w:pPr>
         <w:pStyle w:val="Ttulo2"/>
-      </w:pPr>
-      <w:r>
+        <w:rPr>
+          <w:rFonts w:cstheme="majorHAnsi"/>
+          <w:sz w:val="24"/>
+          <w:szCs w:val="24"/>
+        </w:rPr>
+      </w:pPr>
+      <w:r>
+        <w:rPr>
+          <w:rFonts w:cstheme="majorHAnsi"/>
+          <w:sz w:val="24"/>
+          <w:szCs w:val="24"/>
+        </w:rPr>
         <w:t>Programa:</w:t>
       </w:r>
     </w:p>
     <w:p>
-      <w:r>
+      <w:pPr>
+        <w:rPr>
+          <w:rFonts w:asciiTheme="majorHAnsi" w:hAnsiTheme="majorHAnsi" w:cstheme="majorHAnsi"/>
+          <w:sz w:val="24"/>
+          <w:szCs w:val="24"/>
+        </w:rPr>
+      </w:pPr>
+      <w:r>
+        <w:rPr>
+          <w:rFonts w:asciiTheme="majorHAnsi" w:hAnsiTheme="majorHAnsi" w:cstheme="majorHAnsi"/>
+          <w:sz w:val="24"/>
+          <w:szCs w:val="24"/>
+        </w:rPr>
         <w:t>Análisis y Desarrollo de Software (ADSO)</w:t>
       </w:r>
     </w:p>
     <w:p>
       <w:pPr>
         <w:pStyle w:val="Ttulo2"/>
+        <w:rPr>
+          <w:rFonts w:cstheme="majorHAnsi"/>
+          <w:sz w:val="24"/>
+          <w:szCs w:val="24"/>
+        </w:rPr>
       </w:pPr>
     </w:p>
     <w:p>
       <w:pPr>
         <w:pStyle w:val="Ttulo2"/>
+        <w:rPr>
+          <w:noProof w:val="0"/>
+        </w:rPr>
       </w:pPr>
       <w:r>
         <w:t>1. Introducción</w:t>
       </w:r>
     </w:p>
     <w:p>
-      <w:r>
-        <w:t>El propósito de este documento es presentar y sustentar el desarrollo del módulo terminal_menu.py, un componente integral del proyecto PandaTaT. Este script implementa una interfaz de línea de comandos (CLI) diseñada para gestionar las interacciones del usuario con el sistema, incluyendo la autenticación, el registro y la consulta de información específica según el rol asignado.</w:t>
-      </w:r>
-    </w:p>
-    <w:p>
-      <w:r>
-        <w:t>El desarrollo se ha fundamentado en la aplicación rigurosa de los paradigmas de la Programación Orientada a Objetos (POO). Se han implementado conceptos clave como Clases, Herencia, Polimorfismo y Decoradores con el fin de construir una solución de software que sea robusta, mantenible y escalable, adhiriéndose a las mejores prácticas de la ingeniería de software.</w:t>
-      </w:r>
-    </w:p>
-    <w:p/>
+      <w:pPr>
+        <w:pStyle w:val="NormalWeb"/>
+        <w:rPr>
+          <w:rFonts w:asciiTheme="majorHAnsi" w:hAnsiTheme="majorHAnsi" w:cstheme="majorHAnsi"/>
+        </w:rPr>
+      </w:pPr>
+      <w:r>
+        <w:rPr>
+          <w:rFonts w:asciiTheme="majorHAnsi" w:hAnsiTheme="majorHAnsi" w:cstheme="majorHAnsi"/>
+        </w:rPr>
+        <w:t xml:space="preserve">El presente informe detalla el desarrollo y la implementación de una </w:t>
+      </w:r>
+      <w:r>
+        <w:rPr>
+          <w:rFonts w:asciiTheme="majorHAnsi" w:hAnsiTheme="majorHAnsi" w:cstheme="majorHAnsi"/>
+          <w:b/>
+          <w:bCs/>
+        </w:rPr>
+        <w:t xml:space="preserve">API </w:t>
+      </w:r>
+      <w:proofErr w:type="spellStart"/>
+      <w:r>
+        <w:rPr>
+          <w:rFonts w:asciiTheme="majorHAnsi" w:hAnsiTheme="majorHAnsi" w:cstheme="majorHAnsi"/>
+          <w:b/>
+          <w:bCs/>
+        </w:rPr>
+        <w:t>RESTful</w:t>
+      </w:r>
+      <w:proofErr w:type="spellEnd"/>
+      <w:r>
+        <w:rPr>
+          <w:rFonts w:asciiTheme="majorHAnsi" w:hAnsiTheme="majorHAnsi" w:cstheme="majorHAnsi"/>
+        </w:rPr>
+        <w:t xml:space="preserve"> para el proyecto </w:t>
+      </w:r>
+      <w:proofErr w:type="spellStart"/>
+      <w:r>
+        <w:rPr>
+          <w:rFonts w:asciiTheme="majorHAnsi" w:hAnsiTheme="majorHAnsi" w:cstheme="majorHAnsi"/>
+          <w:b/>
+          <w:bCs/>
+        </w:rPr>
+        <w:t>PandaTaT</w:t>
+      </w:r>
+      <w:proofErr w:type="spellEnd"/>
+      <w:r>
+        <w:rPr>
+          <w:rFonts w:asciiTheme="majorHAnsi" w:hAnsiTheme="majorHAnsi" w:cstheme="majorHAnsi"/>
+        </w:rPr>
+        <w:t xml:space="preserve">. El objetivo de esta actividad fue construir el </w:t>
+      </w:r>
+      <w:proofErr w:type="spellStart"/>
+      <w:r>
+        <w:rPr>
+          <w:rFonts w:asciiTheme="majorHAnsi" w:hAnsiTheme="majorHAnsi" w:cstheme="majorHAnsi"/>
+        </w:rPr>
+        <w:t>backend</w:t>
+      </w:r>
+      <w:proofErr w:type="spellEnd"/>
+      <w:r>
+        <w:rPr>
+          <w:rFonts w:asciiTheme="majorHAnsi" w:hAnsiTheme="majorHAnsi" w:cstheme="majorHAnsi"/>
+        </w:rPr>
+        <w:t xml:space="preserve"> de un sistema capaz de gestionar usuarios, pedidos, roles y estados, aplicando principios de arquitectura de software moderna y paradigmas de la Programación Orientada a Objetos (POO).</w:t>
+      </w:r>
+    </w:p>
+    <w:p>
+      <w:pPr>
+        <w:pStyle w:val="NormalWeb"/>
+        <w:rPr>
+          <w:rFonts w:asciiTheme="majorHAnsi" w:hAnsiTheme="majorHAnsi" w:cstheme="majorHAnsi"/>
+        </w:rPr>
+      </w:pPr>
+      <w:r>
+        <w:rPr>
+          <w:rFonts w:asciiTheme="majorHAnsi" w:hAnsiTheme="majorHAnsi" w:cstheme="majorHAnsi"/>
+        </w:rPr>
+        <w:t xml:space="preserve">La solución final es un servicio web funcional que expone una serie de </w:t>
+      </w:r>
+      <w:proofErr w:type="spellStart"/>
+      <w:r>
+        <w:rPr>
+          <w:rFonts w:asciiTheme="majorHAnsi" w:hAnsiTheme="majorHAnsi" w:cstheme="majorHAnsi"/>
+        </w:rPr>
+        <w:t>endpoints</w:t>
+      </w:r>
+      <w:proofErr w:type="spellEnd"/>
+      <w:r>
+        <w:rPr>
+          <w:rFonts w:asciiTheme="majorHAnsi" w:hAnsiTheme="majorHAnsi" w:cstheme="majorHAnsi"/>
+        </w:rPr>
+        <w:t xml:space="preserve"> para ser consumidos por una aplicación cliente (</w:t>
+      </w:r>
+      <w:proofErr w:type="spellStart"/>
+      <w:r>
+        <w:rPr>
+          <w:rFonts w:asciiTheme="majorHAnsi" w:hAnsiTheme="majorHAnsi" w:cstheme="majorHAnsi"/>
+        </w:rPr>
+        <w:t>frontend</w:t>
+      </w:r>
+      <w:proofErr w:type="spellEnd"/>
+      <w:r>
+        <w:rPr>
+          <w:rFonts w:asciiTheme="majorHAnsi" w:hAnsiTheme="majorHAnsi" w:cstheme="majorHAnsi"/>
+        </w:rPr>
+        <w:t>), cumpliendo con todos los requisitos especificados en la actividad.</w:t>
+      </w:r>
+    </w:p>
+    <w:p>
+      <w:pPr>
+        <w:rPr>
+          <w:rFonts w:asciiTheme="majorHAnsi" w:hAnsiTheme="majorHAnsi" w:cstheme="majorHAnsi"/>
+          <w:sz w:val="24"/>
+          <w:szCs w:val="24"/>
+        </w:rPr>
+      </w:pPr>
+    </w:p>
     <w:p>
       <w:pPr>
         <w:pStyle w:val="Ttulo2"/>
       </w:pPr>
       <w:r>
-        <w:t>2. Arquitectura del Módulo</w:t>
-      </w:r>
-    </w:p>
-    <w:p>
-      <w:r>
-        <w:t>La solución de software se compone de tres archivos interdependientes que garantizan su operación integral:</w:t>
-      </w:r>
-    </w:p>
-    <w:p>
-      <w:r>
-        <w:t>script_DB.sql: Define el esquema completo de la base de datos PandaTaT en MySQL. Este archivo es responsable de la creación de las tablas (Roles, Estado_pedidos, Usuarios, Pedidos) y de la inserción de un conjunto de datos inicial (INSERT INTO) para facilitar las pruebas de funcionalidad del sistema.</w:t>
-      </w:r>
-    </w:p>
-    <w:p>
-      <w:r>
-        <w:t>database.py: Este módulo establece la conexión con el servidor de la base de datos. Su función es encapsular los detalles de la conexión y proporcionar un cursor global (cleverCursor) para que los demás componentes de la aplicación puedan ejecutar consultas SQL de manera centralizada.</w:t>
-      </w:r>
-    </w:p>
-    <w:p>
-      <w:r>
+        <w:t>2. Arquitectura del Sistema (Modelo-Vista-Controlador)</w:t>
+      </w:r>
+    </w:p>
+    <w:p>
+      <w:pPr>
+        <w:pStyle w:val="NormalWeb"/>
+        <w:rPr>
+          <w:rFonts w:asciiTheme="majorHAnsi" w:hAnsiTheme="majorHAnsi" w:cstheme="majorHAnsi"/>
+        </w:rPr>
+      </w:pPr>
+      <w:r>
+        <w:rPr>
+          <w:rFonts w:asciiTheme="majorHAnsi" w:hAnsiTheme="majorHAnsi" w:cstheme="majorHAnsi"/>
+        </w:rPr>
+        <w:t xml:space="preserve">El proyecto se estructuró siguiendo una adaptación del patrón arquitectónico </w:t>
+      </w:r>
+      <w:r>
+        <w:rPr>
+          <w:rFonts w:asciiTheme="majorHAnsi" w:hAnsiTheme="majorHAnsi" w:cstheme="majorHAnsi"/>
+          <w:b/>
+          <w:bCs/>
+        </w:rPr>
+        <w:t>Modelo-Vista-Controlador (MVC)</w:t>
+      </w:r>
+      <w:r>
+        <w:rPr>
+          <w:rFonts w:asciiTheme="majorHAnsi" w:hAnsiTheme="majorHAnsi" w:cstheme="majorHAnsi"/>
+        </w:rPr>
+        <w:t xml:space="preserve">, ideal para el desarrollo de </w:t>
+      </w:r>
+      <w:proofErr w:type="spellStart"/>
+      <w:r>
+        <w:rPr>
+          <w:rFonts w:asciiTheme="majorHAnsi" w:hAnsiTheme="majorHAnsi" w:cstheme="majorHAnsi"/>
+        </w:rPr>
+        <w:t>APIs</w:t>
+      </w:r>
+      <w:proofErr w:type="spellEnd"/>
+      <w:r>
+        <w:rPr>
+          <w:rFonts w:asciiTheme="majorHAnsi" w:hAnsiTheme="majorHAnsi" w:cstheme="majorHAnsi"/>
+        </w:rPr>
+        <w:t xml:space="preserve"> web:</w:t>
+      </w:r>
+    </w:p>
+    <w:p>
+      <w:pPr>
+        <w:pStyle w:val="NormalWeb"/>
+        <w:numPr>
+          <w:ilvl w:val="0"/>
+          <w:numId w:val="1"/>
+        </w:numPr>
+        <w:rPr>
+          <w:rFonts w:asciiTheme="majorHAnsi" w:hAnsiTheme="majorHAnsi" w:cstheme="majorHAnsi"/>
+        </w:rPr>
+      </w:pPr>
+      <w:r>
+        <w:rPr>
+          <w:rFonts w:asciiTheme="majorHAnsi" w:hAnsiTheme="majorHAnsi" w:cstheme="majorHAnsi"/>
+          <w:b/>
+          <w:bCs/>
+        </w:rPr>
+        <w:t>Modelo</w:t>
+      </w:r>
+      <w:r>
+        <w:rPr>
+          <w:rFonts w:asciiTheme="majorHAnsi" w:hAnsiTheme="majorHAnsi" w:cstheme="majorHAnsi"/>
+        </w:rPr>
+        <w:t>: Representa la capa de datos y la lógica de negocio. En este proyecto, se compone de:</w:t>
+      </w:r>
+    </w:p>
+    <w:p>
+      <w:pPr>
+        <w:pStyle w:val="NormalWeb"/>
+        <w:numPr>
+          <w:ilvl w:val="1"/>
+          <w:numId w:val="1"/>
+        </w:numPr>
+        <w:rPr>
+          <w:rFonts w:asciiTheme="majorHAnsi" w:hAnsiTheme="majorHAnsi" w:cstheme="majorHAnsi"/>
+        </w:rPr>
+      </w:pPr>
+      <w:r>
+        <w:rPr>
+          <w:rFonts w:asciiTheme="majorHAnsi" w:hAnsiTheme="majorHAnsi" w:cstheme="majorHAnsi"/>
+          <w:b/>
+          <w:bCs/>
+        </w:rPr>
+        <w:t>Base de Datos (</w:t>
+      </w:r>
+      <w:proofErr w:type="spellStart"/>
+      <w:r>
+        <w:rPr>
+          <w:rStyle w:val="CdigoHTML"/>
+          <w:rFonts w:asciiTheme="majorHAnsi" w:hAnsiTheme="majorHAnsi" w:cstheme="majorHAnsi"/>
+          <w:b/>
+          <w:bCs/>
+          <w:sz w:val="24"/>
+          <w:szCs w:val="24"/>
+        </w:rPr>
+        <w:t>script_DB.sql</w:t>
+      </w:r>
+      <w:proofErr w:type="spellEnd"/>
+      <w:r>
+        <w:rPr>
+          <w:rFonts w:asciiTheme="majorHAnsi" w:hAnsiTheme="majorHAnsi" w:cstheme="majorHAnsi"/>
+          <w:b/>
+          <w:bCs/>
+        </w:rPr>
+        <w:t>)</w:t>
+      </w:r>
+      <w:r>
+        <w:rPr>
+          <w:rFonts w:asciiTheme="majorHAnsi" w:hAnsiTheme="majorHAnsi" w:cstheme="majorHAnsi"/>
+        </w:rPr>
+        <w:t xml:space="preserve">: Se creó una base de datos en MySQL llamada </w:t>
+      </w:r>
+      <w:proofErr w:type="spellStart"/>
+      <w:r>
+        <w:rPr>
+          <w:rStyle w:val="CdigoHTML"/>
+          <w:rFonts w:asciiTheme="majorHAnsi" w:hAnsiTheme="majorHAnsi" w:cstheme="majorHAnsi"/>
+          <w:sz w:val="24"/>
+          <w:szCs w:val="24"/>
+        </w:rPr>
+        <w:t>PandaTaT</w:t>
+      </w:r>
+      <w:proofErr w:type="spellEnd"/>
+      <w:r>
+        <w:rPr>
+          <w:rFonts w:asciiTheme="majorHAnsi" w:hAnsiTheme="majorHAnsi" w:cstheme="majorHAnsi"/>
+        </w:rPr>
+        <w:t xml:space="preserve"> con las tablas </w:t>
+      </w:r>
+      <w:r>
+        <w:rPr>
+          <w:rStyle w:val="CdigoHTML"/>
+          <w:rFonts w:asciiTheme="majorHAnsi" w:hAnsiTheme="majorHAnsi" w:cstheme="majorHAnsi"/>
+          <w:sz w:val="24"/>
+          <w:szCs w:val="24"/>
+        </w:rPr>
+        <w:t>Usuarios</w:t>
+      </w:r>
+      <w:r>
+        <w:rPr>
+          <w:rFonts w:asciiTheme="majorHAnsi" w:hAnsiTheme="majorHAnsi" w:cstheme="majorHAnsi"/>
+        </w:rPr>
+        <w:t xml:space="preserve">, </w:t>
+      </w:r>
+      <w:r>
+        <w:rPr>
+          <w:rStyle w:val="CdigoHTML"/>
+          <w:rFonts w:asciiTheme="majorHAnsi" w:hAnsiTheme="majorHAnsi" w:cstheme="majorHAnsi"/>
+          <w:sz w:val="24"/>
+          <w:szCs w:val="24"/>
+        </w:rPr>
+        <w:t>Pedidos</w:t>
+      </w:r>
+      <w:r>
+        <w:rPr>
+          <w:rFonts w:asciiTheme="majorHAnsi" w:hAnsiTheme="majorHAnsi" w:cstheme="majorHAnsi"/>
+        </w:rPr>
+        <w:t xml:space="preserve">, </w:t>
+      </w:r>
+      <w:r>
+        <w:rPr>
+          <w:rStyle w:val="CdigoHTML"/>
+          <w:rFonts w:asciiTheme="majorHAnsi" w:hAnsiTheme="majorHAnsi" w:cstheme="majorHAnsi"/>
+          <w:sz w:val="24"/>
+          <w:szCs w:val="24"/>
+        </w:rPr>
+        <w:t>Roles</w:t>
+      </w:r>
+      <w:r>
+        <w:rPr>
+          <w:rFonts w:asciiTheme="majorHAnsi" w:hAnsiTheme="majorHAnsi" w:cstheme="majorHAnsi"/>
+        </w:rPr>
+        <w:t xml:space="preserve"> y </w:t>
+      </w:r>
+      <w:proofErr w:type="spellStart"/>
+      <w:r>
+        <w:rPr>
+          <w:rStyle w:val="CdigoHTML"/>
+          <w:rFonts w:asciiTheme="majorHAnsi" w:hAnsiTheme="majorHAnsi" w:cstheme="majorHAnsi"/>
+          <w:sz w:val="24"/>
+          <w:szCs w:val="24"/>
+        </w:rPr>
+        <w:t>Estado_pedidos</w:t>
+      </w:r>
+      <w:proofErr w:type="spellEnd"/>
+      <w:r>
+        <w:rPr>
+          <w:rFonts w:asciiTheme="majorHAnsi" w:hAnsiTheme="majorHAnsi" w:cstheme="majorHAnsi"/>
+        </w:rPr>
+        <w:t xml:space="preserve"> para asegurar la persistencia y la integridad de la información.</w:t>
+      </w:r>
+    </w:p>
+    <w:p>
+      <w:pPr>
+        <w:pStyle w:val="NormalWeb"/>
+        <w:numPr>
+          <w:ilvl w:val="1"/>
+          <w:numId w:val="1"/>
+        </w:numPr>
+        <w:rPr>
+          <w:rFonts w:asciiTheme="majorHAnsi" w:hAnsiTheme="majorHAnsi" w:cstheme="majorHAnsi"/>
+        </w:rPr>
+      </w:pPr>
+      <w:r>
+        <w:rPr>
+          <w:rFonts w:asciiTheme="majorHAnsi" w:hAnsiTheme="majorHAnsi" w:cstheme="majorHAnsi"/>
+          <w:b/>
+          <w:bCs/>
+        </w:rPr>
+        <w:t>Conector (</w:t>
+      </w:r>
+      <w:r>
+        <w:rPr>
+          <w:rStyle w:val="CdigoHTML"/>
+          <w:rFonts w:asciiTheme="majorHAnsi" w:hAnsiTheme="majorHAnsi" w:cstheme="majorHAnsi"/>
+          <w:b/>
+          <w:bCs/>
+          <w:sz w:val="24"/>
+          <w:szCs w:val="24"/>
+        </w:rPr>
+        <w:t>database.py</w:t>
+      </w:r>
+      <w:r>
+        <w:rPr>
+          <w:rFonts w:asciiTheme="majorHAnsi" w:hAnsiTheme="majorHAnsi" w:cstheme="majorHAnsi"/>
+          <w:b/>
+          <w:bCs/>
+        </w:rPr>
+        <w:t>)</w:t>
+      </w:r>
+      <w:r>
+        <w:rPr>
+          <w:rFonts w:asciiTheme="majorHAnsi" w:hAnsiTheme="majorHAnsi" w:cstheme="majorHAnsi"/>
+        </w:rPr>
+        <w:t xml:space="preserve">: Módulo que establece y gestiona la conexión con la base de datos MySQL utilizando la dependencia </w:t>
+      </w:r>
+      <w:proofErr w:type="spellStart"/>
+      <w:proofErr w:type="gramStart"/>
+      <w:r>
+        <w:rPr>
+          <w:rStyle w:val="CdigoHTML"/>
+          <w:rFonts w:asciiTheme="majorHAnsi" w:hAnsiTheme="majorHAnsi" w:cstheme="majorHAnsi"/>
+          <w:sz w:val="24"/>
+          <w:szCs w:val="24"/>
+        </w:rPr>
+        <w:t>mysql.connector</w:t>
+      </w:r>
+      <w:proofErr w:type="spellEnd"/>
+      <w:proofErr w:type="gramEnd"/>
+      <w:r>
+        <w:rPr>
+          <w:rFonts w:asciiTheme="majorHAnsi" w:hAnsiTheme="majorHAnsi" w:cstheme="majorHAnsi"/>
+        </w:rPr>
+        <w:t>.</w:t>
+      </w:r>
+    </w:p>
+    <w:p>
+      <w:pPr>
+        <w:pStyle w:val="NormalWeb"/>
+        <w:numPr>
+          <w:ilvl w:val="1"/>
+          <w:numId w:val="1"/>
+        </w:numPr>
+        <w:rPr>
+          <w:rFonts w:asciiTheme="majorHAnsi" w:hAnsiTheme="majorHAnsi" w:cstheme="majorHAnsi"/>
+        </w:rPr>
+      </w:pPr>
+      <w:r>
+        <w:rPr>
+          <w:rFonts w:asciiTheme="majorHAnsi" w:hAnsiTheme="majorHAnsi" w:cstheme="majorHAnsi"/>
+          <w:b/>
+          <w:bCs/>
+        </w:rPr>
+        <w:t>Modelos de Datos (</w:t>
+      </w:r>
+      <w:r>
+        <w:rPr>
+          <w:rStyle w:val="CdigoHTML"/>
+          <w:rFonts w:asciiTheme="majorHAnsi" w:hAnsiTheme="majorHAnsi" w:cstheme="majorHAnsi"/>
+          <w:b/>
+          <w:bCs/>
+          <w:sz w:val="24"/>
+          <w:szCs w:val="24"/>
+        </w:rPr>
+        <w:t>models.py</w:t>
+      </w:r>
+      <w:r>
+        <w:rPr>
+          <w:rFonts w:asciiTheme="majorHAnsi" w:hAnsiTheme="majorHAnsi" w:cstheme="majorHAnsi"/>
+          <w:b/>
+          <w:bCs/>
+        </w:rPr>
+        <w:t>)</w:t>
+      </w:r>
+      <w:r>
+        <w:rPr>
+          <w:rFonts w:asciiTheme="majorHAnsi" w:hAnsiTheme="majorHAnsi" w:cstheme="majorHAnsi"/>
+        </w:rPr>
+        <w:t xml:space="preserve">: Clases de </w:t>
+      </w:r>
+      <w:proofErr w:type="spellStart"/>
+      <w:r>
+        <w:rPr>
+          <w:rFonts w:asciiTheme="majorHAnsi" w:hAnsiTheme="majorHAnsi" w:cstheme="majorHAnsi"/>
+        </w:rPr>
+        <w:t>Pydantic</w:t>
+      </w:r>
+      <w:proofErr w:type="spellEnd"/>
+      <w:r>
+        <w:rPr>
+          <w:rFonts w:asciiTheme="majorHAnsi" w:hAnsiTheme="majorHAnsi" w:cstheme="majorHAnsi"/>
+        </w:rPr>
+        <w:t xml:space="preserve"> que definen la estructura de los datos dentro de la aplicación (ej. </w:t>
+      </w:r>
+      <w:r>
+        <w:rPr>
+          <w:rStyle w:val="CdigoHTML"/>
+          <w:rFonts w:asciiTheme="majorHAnsi" w:hAnsiTheme="majorHAnsi" w:cstheme="majorHAnsi"/>
+          <w:sz w:val="24"/>
+          <w:szCs w:val="24"/>
+        </w:rPr>
+        <w:t>Usuario</w:t>
+      </w:r>
+      <w:r>
+        <w:rPr>
+          <w:rFonts w:asciiTheme="majorHAnsi" w:hAnsiTheme="majorHAnsi" w:cstheme="majorHAnsi"/>
+        </w:rPr>
+        <w:t xml:space="preserve">, </w:t>
+      </w:r>
+      <w:r>
+        <w:rPr>
+          <w:rStyle w:val="CdigoHTML"/>
+          <w:rFonts w:asciiTheme="majorHAnsi" w:hAnsiTheme="majorHAnsi" w:cstheme="majorHAnsi"/>
+          <w:sz w:val="24"/>
+          <w:szCs w:val="24"/>
+        </w:rPr>
+        <w:t>Pedido</w:t>
+      </w:r>
+      <w:r>
+        <w:rPr>
+          <w:rFonts w:asciiTheme="majorHAnsi" w:hAnsiTheme="majorHAnsi" w:cstheme="majorHAnsi"/>
+        </w:rPr>
+        <w:t>), garantizando la validación y consistencia de la información.</w:t>
+      </w:r>
+    </w:p>
+    <w:p>
+      <w:pPr>
+        <w:pStyle w:val="NormalWeb"/>
+        <w:numPr>
+          <w:ilvl w:val="0"/>
+          <w:numId w:val="1"/>
+        </w:numPr>
+        <w:rPr>
+          <w:rFonts w:asciiTheme="majorHAnsi" w:hAnsiTheme="majorHAnsi" w:cstheme="majorHAnsi"/>
+        </w:rPr>
+      </w:pPr>
+      <w:r>
+        <w:rPr>
+          <w:rFonts w:asciiTheme="majorHAnsi" w:hAnsiTheme="majorHAnsi" w:cstheme="majorHAnsi"/>
+          <w:b/>
+          <w:bCs/>
+        </w:rPr>
+        <w:t>Vista</w:t>
+      </w:r>
+      <w:r>
+        <w:rPr>
+          <w:rFonts w:asciiTheme="majorHAnsi" w:hAnsiTheme="majorHAnsi" w:cstheme="majorHAnsi"/>
+        </w:rPr>
+        <w:t>: Es la representación de los datos que se entregan al cliente.</w:t>
+      </w:r>
+    </w:p>
+    <w:p>
+      <w:pPr>
+        <w:pStyle w:val="NormalWeb"/>
+        <w:numPr>
+          <w:ilvl w:val="1"/>
+          <w:numId w:val="1"/>
+        </w:numPr>
+        <w:rPr>
+          <w:rFonts w:asciiTheme="majorHAnsi" w:hAnsiTheme="majorHAnsi" w:cstheme="majorHAnsi"/>
+        </w:rPr>
+      </w:pPr>
+      <w:r>
+        <w:rPr>
+          <w:rFonts w:asciiTheme="majorHAnsi" w:hAnsiTheme="majorHAnsi" w:cstheme="majorHAnsi"/>
+          <w:b/>
+          <w:bCs/>
+        </w:rPr>
         <w:lastRenderedPageBreak/>
-        <w:t>terminal_menu.py: Constituye el núcleo de la lógica de la aplicación. Este archivo orquesta la interfaz de usuario, gestiona el flujo del programa y contiene la implementación detallada de las clases y objetos que modelan el dominio del problema.</w:t>
-      </w:r>
-    </w:p>
-    <w:p/>
+        <w:t>Respuestas JSON</w:t>
+      </w:r>
+      <w:r>
+        <w:rPr>
+          <w:rFonts w:asciiTheme="majorHAnsi" w:hAnsiTheme="majorHAnsi" w:cstheme="majorHAnsi"/>
+        </w:rPr>
+        <w:t xml:space="preserve">: La API no genera una vista visual directa. En su lugar, los </w:t>
+      </w:r>
+      <w:proofErr w:type="spellStart"/>
+      <w:r>
+        <w:rPr>
+          <w:rFonts w:asciiTheme="majorHAnsi" w:hAnsiTheme="majorHAnsi" w:cstheme="majorHAnsi"/>
+        </w:rPr>
+        <w:t>endpoints</w:t>
+      </w:r>
+      <w:proofErr w:type="spellEnd"/>
+      <w:r>
+        <w:rPr>
+          <w:rFonts w:asciiTheme="majorHAnsi" w:hAnsiTheme="majorHAnsi" w:cstheme="majorHAnsi"/>
+        </w:rPr>
+        <w:t xml:space="preserve"> devuelven los datos en formato </w:t>
+      </w:r>
+      <w:r>
+        <w:rPr>
+          <w:rFonts w:asciiTheme="majorHAnsi" w:hAnsiTheme="majorHAnsi" w:cstheme="majorHAnsi"/>
+          <w:b/>
+          <w:bCs/>
+        </w:rPr>
+        <w:t xml:space="preserve">JSON (JavaScript </w:t>
+      </w:r>
+      <w:proofErr w:type="spellStart"/>
+      <w:r>
+        <w:rPr>
+          <w:rFonts w:asciiTheme="majorHAnsi" w:hAnsiTheme="majorHAnsi" w:cstheme="majorHAnsi"/>
+          <w:b/>
+          <w:bCs/>
+        </w:rPr>
+        <w:t>Object</w:t>
+      </w:r>
+      <w:proofErr w:type="spellEnd"/>
+      <w:r>
+        <w:rPr>
+          <w:rFonts w:asciiTheme="majorHAnsi" w:hAnsiTheme="majorHAnsi" w:cstheme="majorHAnsi"/>
+          <w:b/>
+          <w:bCs/>
+        </w:rPr>
+        <w:t xml:space="preserve"> </w:t>
+      </w:r>
+      <w:proofErr w:type="spellStart"/>
+      <w:r>
+        <w:rPr>
+          <w:rFonts w:asciiTheme="majorHAnsi" w:hAnsiTheme="majorHAnsi" w:cstheme="majorHAnsi"/>
+          <w:b/>
+          <w:bCs/>
+        </w:rPr>
+        <w:t>Notation</w:t>
+      </w:r>
+      <w:proofErr w:type="spellEnd"/>
+      <w:r>
+        <w:rPr>
+          <w:rFonts w:asciiTheme="majorHAnsi" w:hAnsiTheme="majorHAnsi" w:cstheme="majorHAnsi"/>
+          <w:b/>
+          <w:bCs/>
+        </w:rPr>
+        <w:t>)</w:t>
+      </w:r>
+      <w:r>
+        <w:rPr>
+          <w:rFonts w:asciiTheme="majorHAnsi" w:hAnsiTheme="majorHAnsi" w:cstheme="majorHAnsi"/>
+        </w:rPr>
+        <w:t xml:space="preserve">. Este formato es el estándar para la comunicación entre un </w:t>
+      </w:r>
+      <w:proofErr w:type="spellStart"/>
+      <w:r>
+        <w:rPr>
+          <w:rFonts w:asciiTheme="majorHAnsi" w:hAnsiTheme="majorHAnsi" w:cstheme="majorHAnsi"/>
+        </w:rPr>
+        <w:t>backend</w:t>
+      </w:r>
+      <w:proofErr w:type="spellEnd"/>
+      <w:r>
+        <w:rPr>
+          <w:rFonts w:asciiTheme="majorHAnsi" w:hAnsiTheme="majorHAnsi" w:cstheme="majorHAnsi"/>
+        </w:rPr>
+        <w:t xml:space="preserve"> y un </w:t>
+      </w:r>
+      <w:proofErr w:type="spellStart"/>
+      <w:r>
+        <w:rPr>
+          <w:rFonts w:asciiTheme="majorHAnsi" w:hAnsiTheme="majorHAnsi" w:cstheme="majorHAnsi"/>
+        </w:rPr>
+        <w:t>frontend</w:t>
+      </w:r>
+      <w:proofErr w:type="spellEnd"/>
+      <w:r>
+        <w:rPr>
+          <w:rFonts w:asciiTheme="majorHAnsi" w:hAnsiTheme="majorHAnsi" w:cstheme="majorHAnsi"/>
+        </w:rPr>
+        <w:t>, actuando como la "vista" que el cliente interpretará.</w:t>
+      </w:r>
+    </w:p>
+    <w:p>
+      <w:pPr>
+        <w:pStyle w:val="NormalWeb"/>
+        <w:numPr>
+          <w:ilvl w:val="0"/>
+          <w:numId w:val="1"/>
+        </w:numPr>
+        <w:rPr>
+          <w:rFonts w:asciiTheme="majorHAnsi" w:hAnsiTheme="majorHAnsi" w:cstheme="majorHAnsi"/>
+        </w:rPr>
+      </w:pPr>
+      <w:r>
+        <w:rPr>
+          <w:rFonts w:asciiTheme="majorHAnsi" w:hAnsiTheme="majorHAnsi" w:cstheme="majorHAnsi"/>
+          <w:b/>
+          <w:bCs/>
+        </w:rPr>
+        <w:t>Controlador</w:t>
+      </w:r>
+      <w:r>
+        <w:rPr>
+          <w:rFonts w:asciiTheme="majorHAnsi" w:hAnsiTheme="majorHAnsi" w:cstheme="majorHAnsi"/>
+        </w:rPr>
+        <w:t>: Recibe las peticiones del cliente (</w:t>
+      </w:r>
+      <w:proofErr w:type="spellStart"/>
+      <w:r>
+        <w:rPr>
+          <w:rFonts w:asciiTheme="majorHAnsi" w:hAnsiTheme="majorHAnsi" w:cstheme="majorHAnsi"/>
+        </w:rPr>
+        <w:t>frontend</w:t>
+      </w:r>
+      <w:proofErr w:type="spellEnd"/>
+      <w:r>
+        <w:rPr>
+          <w:rFonts w:asciiTheme="majorHAnsi" w:hAnsiTheme="majorHAnsi" w:cstheme="majorHAnsi"/>
+        </w:rPr>
+        <w:t xml:space="preserve">), interactúa con el </w:t>
+      </w:r>
+      <w:r>
+        <w:rPr>
+          <w:rFonts w:asciiTheme="majorHAnsi" w:hAnsiTheme="majorHAnsi" w:cstheme="majorHAnsi"/>
+          <w:b/>
+          <w:bCs/>
+        </w:rPr>
+        <w:t>Modelo</w:t>
+      </w:r>
+      <w:r>
+        <w:rPr>
+          <w:rFonts w:asciiTheme="majorHAnsi" w:hAnsiTheme="majorHAnsi" w:cstheme="majorHAnsi"/>
+        </w:rPr>
+        <w:t xml:space="preserve"> para procesar la solicitud y devuelve la </w:t>
+      </w:r>
+      <w:r>
+        <w:rPr>
+          <w:rFonts w:asciiTheme="majorHAnsi" w:hAnsiTheme="majorHAnsi" w:cstheme="majorHAnsi"/>
+          <w:b/>
+          <w:bCs/>
+        </w:rPr>
+        <w:t>Vista</w:t>
+      </w:r>
+      <w:r>
+        <w:rPr>
+          <w:rFonts w:asciiTheme="majorHAnsi" w:hAnsiTheme="majorHAnsi" w:cstheme="majorHAnsi"/>
+        </w:rPr>
+        <w:t xml:space="preserve"> (JSON) correspondiente.</w:t>
+      </w:r>
+    </w:p>
+    <w:p>
+      <w:pPr>
+        <w:pStyle w:val="NormalWeb"/>
+        <w:numPr>
+          <w:ilvl w:val="1"/>
+          <w:numId w:val="1"/>
+        </w:numPr>
+        <w:rPr>
+          <w:rFonts w:asciiTheme="majorHAnsi" w:hAnsiTheme="majorHAnsi" w:cstheme="majorHAnsi"/>
+        </w:rPr>
+      </w:pPr>
+      <w:proofErr w:type="spellStart"/>
+      <w:r>
+        <w:rPr>
+          <w:rFonts w:asciiTheme="majorHAnsi" w:hAnsiTheme="majorHAnsi" w:cstheme="majorHAnsi"/>
+          <w:b/>
+          <w:bCs/>
+        </w:rPr>
+        <w:t>Endpoints</w:t>
+      </w:r>
+      <w:proofErr w:type="spellEnd"/>
+      <w:r>
+        <w:rPr>
+          <w:rFonts w:asciiTheme="majorHAnsi" w:hAnsiTheme="majorHAnsi" w:cstheme="majorHAnsi"/>
+          <w:b/>
+          <w:bCs/>
+        </w:rPr>
+        <w:t xml:space="preserve"> (</w:t>
+      </w:r>
+      <w:r>
+        <w:rPr>
+          <w:rStyle w:val="CdigoHTML"/>
+          <w:rFonts w:asciiTheme="majorHAnsi" w:hAnsiTheme="majorHAnsi" w:cstheme="majorHAnsi"/>
+          <w:b/>
+          <w:bCs/>
+          <w:sz w:val="24"/>
+          <w:szCs w:val="24"/>
+        </w:rPr>
+        <w:t>main.py</w:t>
+      </w:r>
+      <w:r>
+        <w:rPr>
+          <w:rFonts w:asciiTheme="majorHAnsi" w:hAnsiTheme="majorHAnsi" w:cstheme="majorHAnsi"/>
+          <w:b/>
+          <w:bCs/>
+        </w:rPr>
+        <w:t>)</w:t>
+      </w:r>
+      <w:r>
+        <w:rPr>
+          <w:rFonts w:asciiTheme="majorHAnsi" w:hAnsiTheme="majorHAnsi" w:cstheme="majorHAnsi"/>
+        </w:rPr>
+        <w:t xml:space="preserve">: Este archivo, utilizando el </w:t>
+      </w:r>
+      <w:proofErr w:type="spellStart"/>
+      <w:r>
+        <w:rPr>
+          <w:rFonts w:asciiTheme="majorHAnsi" w:hAnsiTheme="majorHAnsi" w:cstheme="majorHAnsi"/>
+        </w:rPr>
+        <w:t>framework</w:t>
+      </w:r>
+      <w:proofErr w:type="spellEnd"/>
+      <w:r>
+        <w:rPr>
+          <w:rFonts w:asciiTheme="majorHAnsi" w:hAnsiTheme="majorHAnsi" w:cstheme="majorHAnsi"/>
+        </w:rPr>
+        <w:t xml:space="preserve"> </w:t>
+      </w:r>
+      <w:proofErr w:type="spellStart"/>
+      <w:r>
+        <w:rPr>
+          <w:rFonts w:asciiTheme="majorHAnsi" w:hAnsiTheme="majorHAnsi" w:cstheme="majorHAnsi"/>
+        </w:rPr>
+        <w:t>FastAPI</w:t>
+      </w:r>
+      <w:proofErr w:type="spellEnd"/>
+      <w:r>
+        <w:rPr>
+          <w:rFonts w:asciiTheme="majorHAnsi" w:hAnsiTheme="majorHAnsi" w:cstheme="majorHAnsi"/>
+        </w:rPr>
+        <w:t xml:space="preserve">, contiene las funciones que definen los diferentes </w:t>
+      </w:r>
+      <w:proofErr w:type="spellStart"/>
+      <w:r>
+        <w:rPr>
+          <w:rFonts w:asciiTheme="majorHAnsi" w:hAnsiTheme="majorHAnsi" w:cstheme="majorHAnsi"/>
+        </w:rPr>
+        <w:t>endpoints</w:t>
+      </w:r>
+      <w:proofErr w:type="spellEnd"/>
+      <w:r>
+        <w:rPr>
+          <w:rFonts w:asciiTheme="majorHAnsi" w:hAnsiTheme="majorHAnsi" w:cstheme="majorHAnsi"/>
+        </w:rPr>
+        <w:t xml:space="preserve"> de la API (ej. </w:t>
+      </w:r>
+      <w:r>
+        <w:rPr>
+          <w:rStyle w:val="CdigoHTML"/>
+          <w:rFonts w:asciiTheme="majorHAnsi" w:hAnsiTheme="majorHAnsi" w:cstheme="majorHAnsi"/>
+          <w:sz w:val="24"/>
+          <w:szCs w:val="24"/>
+        </w:rPr>
+        <w:t>/</w:t>
+      </w:r>
+      <w:proofErr w:type="spellStart"/>
+      <w:r>
+        <w:rPr>
+          <w:rStyle w:val="CdigoHTML"/>
+          <w:rFonts w:asciiTheme="majorHAnsi" w:hAnsiTheme="majorHAnsi" w:cstheme="majorHAnsi"/>
+          <w:sz w:val="24"/>
+          <w:szCs w:val="24"/>
+        </w:rPr>
+        <w:t>login</w:t>
+      </w:r>
+      <w:proofErr w:type="spellEnd"/>
+      <w:r>
+        <w:rPr>
+          <w:rFonts w:asciiTheme="majorHAnsi" w:hAnsiTheme="majorHAnsi" w:cstheme="majorHAnsi"/>
+        </w:rPr>
+        <w:t xml:space="preserve">, </w:t>
+      </w:r>
+      <w:r>
+        <w:rPr>
+          <w:rStyle w:val="CdigoHTML"/>
+          <w:rFonts w:asciiTheme="majorHAnsi" w:hAnsiTheme="majorHAnsi" w:cstheme="majorHAnsi"/>
+          <w:sz w:val="24"/>
+          <w:szCs w:val="24"/>
+        </w:rPr>
+        <w:t>/pedidos</w:t>
+      </w:r>
+      <w:r>
+        <w:rPr>
+          <w:rFonts w:asciiTheme="majorHAnsi" w:hAnsiTheme="majorHAnsi" w:cstheme="majorHAnsi"/>
+        </w:rPr>
+        <w:t xml:space="preserve">, </w:t>
+      </w:r>
+      <w:r>
+        <w:rPr>
+          <w:rStyle w:val="CdigoHTML"/>
+          <w:rFonts w:asciiTheme="majorHAnsi" w:hAnsiTheme="majorHAnsi" w:cstheme="majorHAnsi"/>
+          <w:sz w:val="24"/>
+          <w:szCs w:val="24"/>
+        </w:rPr>
+        <w:t>/usuarios/{rol}</w:t>
+      </w:r>
+      <w:r>
+        <w:rPr>
+          <w:rFonts w:asciiTheme="majorHAnsi" w:hAnsiTheme="majorHAnsi" w:cstheme="majorHAnsi"/>
+        </w:rPr>
+        <w:t>). Cada una de estas funciones actúa como un controlador que gestiona una ruta específica.</w:t>
+      </w:r>
+    </w:p>
     <w:p>
       <w:pPr>
         <w:pStyle w:val="Ttulo2"/>
       </w:pPr>
       <w:r>
-        <w:t>3. Sustentación Técnica del Código (terminal_menu.py)</w:t>
-      </w:r>
-    </w:p>
-    <w:p>
-      <w:r>
-        <w:t>El diseño del código se centra en la aplicación de principios de POO para resolver los requerimientos del sistema de manera estructurada.</w:t>
+        <w:t>3. Aplicación de Conceptos de Programación Orientada a Objetos</w:t>
+      </w:r>
+    </w:p>
+    <w:p>
+      <w:pPr>
+        <w:pStyle w:val="NormalWeb"/>
+        <w:rPr>
+          <w:rFonts w:asciiTheme="majorHAnsi" w:hAnsiTheme="majorHAnsi" w:cstheme="majorHAnsi"/>
+        </w:rPr>
+      </w:pPr>
+      <w:r>
+        <w:rPr>
+          <w:rFonts w:asciiTheme="majorHAnsi" w:hAnsiTheme="majorHAnsi" w:cstheme="majorHAnsi"/>
+        </w:rPr>
+        <w:t>Los principios de POO fueron fundamentales para lograr un código modular, reutilizable y fácil de mantener.</w:t>
+      </w:r>
+    </w:p>
+    <w:p>
+      <w:pPr>
+        <w:pStyle w:val="NormalWeb"/>
+        <w:numPr>
+          <w:ilvl w:val="0"/>
+          <w:numId w:val="2"/>
+        </w:numPr>
+        <w:rPr>
+          <w:rFonts w:asciiTheme="majorHAnsi" w:hAnsiTheme="majorHAnsi" w:cstheme="majorHAnsi"/>
+        </w:rPr>
+      </w:pPr>
+      <w:r>
+        <w:rPr>
+          <w:rFonts w:asciiTheme="majorHAnsi" w:hAnsiTheme="majorHAnsi" w:cstheme="majorHAnsi"/>
+          <w:b/>
+          <w:bCs/>
+        </w:rPr>
+        <w:t>Clases y Métodos</w:t>
+      </w:r>
+      <w:r>
+        <w:rPr>
+          <w:rFonts w:asciiTheme="majorHAnsi" w:hAnsiTheme="majorHAnsi" w:cstheme="majorHAnsi"/>
+        </w:rPr>
+        <w:t xml:space="preserve">: Se definieron clases como </w:t>
+      </w:r>
+      <w:proofErr w:type="spellStart"/>
+      <w:r>
+        <w:rPr>
+          <w:rStyle w:val="CdigoHTML"/>
+          <w:rFonts w:asciiTheme="majorHAnsi" w:hAnsiTheme="majorHAnsi" w:cstheme="majorHAnsi"/>
+          <w:sz w:val="24"/>
+          <w:szCs w:val="24"/>
+        </w:rPr>
+        <w:t>UsuarioBase</w:t>
+      </w:r>
+      <w:proofErr w:type="spellEnd"/>
+      <w:r>
+        <w:rPr>
+          <w:rFonts w:asciiTheme="majorHAnsi" w:hAnsiTheme="majorHAnsi" w:cstheme="majorHAnsi"/>
+        </w:rPr>
+        <w:t xml:space="preserve">, </w:t>
+      </w:r>
+      <w:r>
+        <w:rPr>
+          <w:rStyle w:val="CdigoHTML"/>
+          <w:rFonts w:asciiTheme="majorHAnsi" w:hAnsiTheme="majorHAnsi" w:cstheme="majorHAnsi"/>
+          <w:sz w:val="24"/>
+          <w:szCs w:val="24"/>
+        </w:rPr>
+        <w:t>Usuario</w:t>
+      </w:r>
+      <w:r>
+        <w:rPr>
+          <w:rFonts w:asciiTheme="majorHAnsi" w:hAnsiTheme="majorHAnsi" w:cstheme="majorHAnsi"/>
+        </w:rPr>
+        <w:t xml:space="preserve"> y </w:t>
+      </w:r>
+      <w:r>
+        <w:rPr>
+          <w:rStyle w:val="CdigoHTML"/>
+          <w:rFonts w:asciiTheme="majorHAnsi" w:hAnsiTheme="majorHAnsi" w:cstheme="majorHAnsi"/>
+          <w:sz w:val="24"/>
+          <w:szCs w:val="24"/>
+        </w:rPr>
+        <w:t>Pedido</w:t>
+      </w:r>
+      <w:r>
+        <w:rPr>
+          <w:rFonts w:asciiTheme="majorHAnsi" w:hAnsiTheme="majorHAnsi" w:cstheme="majorHAnsi"/>
+        </w:rPr>
+        <w:t xml:space="preserve"> en el archivo </w:t>
+      </w:r>
+      <w:r>
+        <w:rPr>
+          <w:rStyle w:val="CdigoHTML"/>
+          <w:rFonts w:asciiTheme="majorHAnsi" w:hAnsiTheme="majorHAnsi" w:cstheme="majorHAnsi"/>
+          <w:sz w:val="24"/>
+          <w:szCs w:val="24"/>
+        </w:rPr>
+        <w:t>models.py</w:t>
+      </w:r>
+      <w:r>
+        <w:rPr>
+          <w:rFonts w:asciiTheme="majorHAnsi" w:hAnsiTheme="majorHAnsi" w:cstheme="majorHAnsi"/>
+        </w:rPr>
+        <w:t xml:space="preserve">. Estas clases no solo estructuran los datos, sino que encapsulan la información relevante de cada entidad del sistema. </w:t>
+      </w:r>
+      <w:proofErr w:type="spellStart"/>
+      <w:r>
+        <w:rPr>
+          <w:rFonts w:asciiTheme="majorHAnsi" w:hAnsiTheme="majorHAnsi" w:cstheme="majorHAnsi"/>
+        </w:rPr>
+        <w:t>FastAPI</w:t>
+      </w:r>
+      <w:proofErr w:type="spellEnd"/>
+      <w:r>
+        <w:rPr>
+          <w:rFonts w:asciiTheme="majorHAnsi" w:hAnsiTheme="majorHAnsi" w:cstheme="majorHAnsi"/>
+        </w:rPr>
+        <w:t xml:space="preserve"> utiliza los métodos internos de estas clases (heredados de </w:t>
+      </w:r>
+      <w:proofErr w:type="spellStart"/>
+      <w:r>
+        <w:rPr>
+          <w:rFonts w:asciiTheme="majorHAnsi" w:hAnsiTheme="majorHAnsi" w:cstheme="majorHAnsi"/>
+        </w:rPr>
+        <w:t>Pydantic</w:t>
+      </w:r>
+      <w:proofErr w:type="spellEnd"/>
+      <w:r>
+        <w:rPr>
+          <w:rFonts w:asciiTheme="majorHAnsi" w:hAnsiTheme="majorHAnsi" w:cstheme="majorHAnsi"/>
+        </w:rPr>
+        <w:t xml:space="preserve"> </w:t>
+      </w:r>
+      <w:proofErr w:type="spellStart"/>
+      <w:r>
+        <w:rPr>
+          <w:rStyle w:val="CdigoHTML"/>
+          <w:rFonts w:asciiTheme="majorHAnsi" w:hAnsiTheme="majorHAnsi" w:cstheme="majorHAnsi"/>
+          <w:sz w:val="24"/>
+          <w:szCs w:val="24"/>
+        </w:rPr>
+        <w:t>BaseModel</w:t>
+      </w:r>
+      <w:proofErr w:type="spellEnd"/>
+      <w:r>
+        <w:rPr>
+          <w:rFonts w:asciiTheme="majorHAnsi" w:hAnsiTheme="majorHAnsi" w:cstheme="majorHAnsi"/>
+        </w:rPr>
+        <w:t>) para realizar la validación y serialización de datos.</w:t>
+      </w:r>
+    </w:p>
+    <w:p>
+      <w:pPr>
+        <w:pStyle w:val="NormalWeb"/>
+        <w:numPr>
+          <w:ilvl w:val="0"/>
+          <w:numId w:val="2"/>
+        </w:numPr>
+        <w:rPr>
+          <w:rFonts w:asciiTheme="majorHAnsi" w:hAnsiTheme="majorHAnsi" w:cstheme="majorHAnsi"/>
+        </w:rPr>
+      </w:pPr>
+      <w:r>
+        <w:rPr>
+          <w:rFonts w:asciiTheme="majorHAnsi" w:hAnsiTheme="majorHAnsi" w:cstheme="majorHAnsi"/>
+          <w:b/>
+          <w:bCs/>
+        </w:rPr>
+        <w:t>Herencia</w:t>
+      </w:r>
+      <w:r>
+        <w:rPr>
+          <w:rFonts w:asciiTheme="majorHAnsi" w:hAnsiTheme="majorHAnsi" w:cstheme="majorHAnsi"/>
+        </w:rPr>
+        <w:t xml:space="preserve">: El concepto de herencia se aplicó en </w:t>
+      </w:r>
+      <w:r>
+        <w:rPr>
+          <w:rStyle w:val="CdigoHTML"/>
+          <w:rFonts w:asciiTheme="majorHAnsi" w:hAnsiTheme="majorHAnsi" w:cstheme="majorHAnsi"/>
+          <w:sz w:val="24"/>
+          <w:szCs w:val="24"/>
+        </w:rPr>
+        <w:t>models.py</w:t>
+      </w:r>
+      <w:r>
+        <w:rPr>
+          <w:rFonts w:asciiTheme="majorHAnsi" w:hAnsiTheme="majorHAnsi" w:cstheme="majorHAnsi"/>
+        </w:rPr>
+        <w:t xml:space="preserve">, donde la clase </w:t>
+      </w:r>
+      <w:r>
+        <w:rPr>
+          <w:rStyle w:val="CdigoHTML"/>
+          <w:rFonts w:asciiTheme="majorHAnsi" w:hAnsiTheme="majorHAnsi" w:cstheme="majorHAnsi"/>
+          <w:sz w:val="24"/>
+          <w:szCs w:val="24"/>
+        </w:rPr>
+        <w:t>Usuario</w:t>
+      </w:r>
+      <w:r>
+        <w:rPr>
+          <w:rFonts w:asciiTheme="majorHAnsi" w:hAnsiTheme="majorHAnsi" w:cstheme="majorHAnsi"/>
+        </w:rPr>
+        <w:t xml:space="preserve"> hereda de la clase </w:t>
+      </w:r>
+      <w:proofErr w:type="spellStart"/>
+      <w:r>
+        <w:rPr>
+          <w:rStyle w:val="CdigoHTML"/>
+          <w:rFonts w:asciiTheme="majorHAnsi" w:hAnsiTheme="majorHAnsi" w:cstheme="majorHAnsi"/>
+          <w:sz w:val="24"/>
+          <w:szCs w:val="24"/>
+        </w:rPr>
+        <w:t>UsuarioBase</w:t>
+      </w:r>
+      <w:proofErr w:type="spellEnd"/>
+      <w:r>
+        <w:rPr>
+          <w:rFonts w:asciiTheme="majorHAnsi" w:hAnsiTheme="majorHAnsi" w:cstheme="majorHAnsi"/>
+        </w:rPr>
+        <w:t>. Esto permite reutilizar los campos comunes (nombre, apellido, email) y añadir atributos específicos en la clase hija, evitando la duplicación de código.</w:t>
+      </w:r>
+    </w:p>
+    <w:p>
+      <w:pPr>
+        <w:pStyle w:val="NormalWeb"/>
+        <w:numPr>
+          <w:ilvl w:val="0"/>
+          <w:numId w:val="2"/>
+        </w:numPr>
+        <w:rPr>
+          <w:rFonts w:asciiTheme="majorHAnsi" w:hAnsiTheme="majorHAnsi" w:cstheme="majorHAnsi"/>
+        </w:rPr>
+      </w:pPr>
+      <w:r>
+        <w:rPr>
+          <w:rFonts w:asciiTheme="majorHAnsi" w:hAnsiTheme="majorHAnsi" w:cstheme="majorHAnsi"/>
+          <w:b/>
+          <w:bCs/>
+        </w:rPr>
+        <w:t>Decoradores</w:t>
+      </w:r>
+      <w:r>
+        <w:rPr>
+          <w:rFonts w:asciiTheme="majorHAnsi" w:hAnsiTheme="majorHAnsi" w:cstheme="majorHAnsi"/>
+        </w:rPr>
+        <w:t xml:space="preserve">: Los decoradores son una característica clave del </w:t>
+      </w:r>
+      <w:proofErr w:type="spellStart"/>
+      <w:r>
+        <w:rPr>
+          <w:rFonts w:asciiTheme="majorHAnsi" w:hAnsiTheme="majorHAnsi" w:cstheme="majorHAnsi"/>
+        </w:rPr>
+        <w:t>framework</w:t>
+      </w:r>
+      <w:proofErr w:type="spellEnd"/>
+      <w:r>
+        <w:rPr>
+          <w:rFonts w:asciiTheme="majorHAnsi" w:hAnsiTheme="majorHAnsi" w:cstheme="majorHAnsi"/>
+        </w:rPr>
+        <w:t xml:space="preserve"> </w:t>
+      </w:r>
+      <w:proofErr w:type="spellStart"/>
+      <w:r>
+        <w:rPr>
+          <w:rFonts w:asciiTheme="majorHAnsi" w:hAnsiTheme="majorHAnsi" w:cstheme="majorHAnsi"/>
+        </w:rPr>
+        <w:t>FastAPI</w:t>
+      </w:r>
+      <w:proofErr w:type="spellEnd"/>
+      <w:r>
+        <w:rPr>
+          <w:rFonts w:asciiTheme="majorHAnsi" w:hAnsiTheme="majorHAnsi" w:cstheme="majorHAnsi"/>
+        </w:rPr>
+        <w:t xml:space="preserve">. Cada </w:t>
+      </w:r>
+      <w:proofErr w:type="spellStart"/>
+      <w:r>
+        <w:rPr>
+          <w:rFonts w:asciiTheme="majorHAnsi" w:hAnsiTheme="majorHAnsi" w:cstheme="majorHAnsi"/>
+        </w:rPr>
+        <w:t>endpoint</w:t>
+      </w:r>
+      <w:proofErr w:type="spellEnd"/>
+      <w:r>
+        <w:rPr>
+          <w:rFonts w:asciiTheme="majorHAnsi" w:hAnsiTheme="majorHAnsi" w:cstheme="majorHAnsi"/>
+        </w:rPr>
+        <w:t xml:space="preserve"> se define con un decorador que especifica la ruta y el método HTTP (ej. </w:t>
+      </w:r>
+      <w:r>
+        <w:rPr>
+          <w:rStyle w:val="CdigoHTML"/>
+          <w:rFonts w:asciiTheme="majorHAnsi" w:hAnsiTheme="majorHAnsi" w:cstheme="majorHAnsi"/>
+          <w:sz w:val="24"/>
+          <w:szCs w:val="24"/>
+        </w:rPr>
+        <w:t>@app.post("/login")</w:t>
+      </w:r>
+      <w:r>
+        <w:rPr>
+          <w:rFonts w:asciiTheme="majorHAnsi" w:hAnsiTheme="majorHAnsi" w:cstheme="majorHAnsi"/>
+        </w:rPr>
+        <w:t>). Esto demuestra cómo los decoradores pueden añadir funcionalidades (en este caso, el enrutamiento web) a una función de Python de manera limpia y declarativa.</w:t>
+      </w:r>
+    </w:p>
+    <w:p>
+      <w:pPr>
+        <w:pStyle w:val="NormalWeb"/>
+        <w:numPr>
+          <w:ilvl w:val="0"/>
+          <w:numId w:val="2"/>
+        </w:numPr>
+        <w:rPr>
+          <w:rFonts w:asciiTheme="majorHAnsi" w:hAnsiTheme="majorHAnsi" w:cstheme="majorHAnsi"/>
+        </w:rPr>
+      </w:pPr>
+      <w:r>
+        <w:rPr>
+          <w:rFonts w:asciiTheme="majorHAnsi" w:hAnsiTheme="majorHAnsi" w:cstheme="majorHAnsi"/>
+          <w:b/>
+          <w:bCs/>
+        </w:rPr>
+        <w:t>Polimorfismo</w:t>
+      </w:r>
+      <w:r>
+        <w:rPr>
+          <w:rFonts w:asciiTheme="majorHAnsi" w:hAnsiTheme="majorHAnsi" w:cstheme="majorHAnsi"/>
+        </w:rPr>
+        <w:t xml:space="preserve">: Aunque es más sutil en una API, el polimorfismo se manifiesta en la capacidad del </w:t>
+      </w:r>
+      <w:proofErr w:type="spellStart"/>
+      <w:r>
+        <w:rPr>
+          <w:rFonts w:asciiTheme="majorHAnsi" w:hAnsiTheme="majorHAnsi" w:cstheme="majorHAnsi"/>
+        </w:rPr>
+        <w:t>framework</w:t>
+      </w:r>
+      <w:proofErr w:type="spellEnd"/>
+      <w:r>
+        <w:rPr>
+          <w:rFonts w:asciiTheme="majorHAnsi" w:hAnsiTheme="majorHAnsi" w:cstheme="majorHAnsi"/>
+        </w:rPr>
+        <w:t xml:space="preserve"> para manejar diferentes objetos de modelo (</w:t>
+      </w:r>
+      <w:proofErr w:type="spellStart"/>
+      <w:r>
+        <w:rPr>
+          <w:rStyle w:val="CdigoHTML"/>
+          <w:rFonts w:asciiTheme="majorHAnsi" w:hAnsiTheme="majorHAnsi" w:cstheme="majorHAnsi"/>
+          <w:sz w:val="24"/>
+          <w:szCs w:val="24"/>
+        </w:rPr>
+        <w:t>LoginData</w:t>
+      </w:r>
+      <w:proofErr w:type="spellEnd"/>
+      <w:r>
+        <w:rPr>
+          <w:rFonts w:asciiTheme="majorHAnsi" w:hAnsiTheme="majorHAnsi" w:cstheme="majorHAnsi"/>
+        </w:rPr>
+        <w:t xml:space="preserve">, </w:t>
+      </w:r>
+      <w:r>
+        <w:rPr>
+          <w:rStyle w:val="CdigoHTML"/>
+          <w:rFonts w:asciiTheme="majorHAnsi" w:hAnsiTheme="majorHAnsi" w:cstheme="majorHAnsi"/>
+          <w:sz w:val="24"/>
+          <w:szCs w:val="24"/>
+        </w:rPr>
+        <w:t>Pedido</w:t>
+      </w:r>
+      <w:r>
+        <w:rPr>
+          <w:rFonts w:asciiTheme="majorHAnsi" w:hAnsiTheme="majorHAnsi" w:cstheme="majorHAnsi"/>
+        </w:rPr>
+        <w:t>, etc.) a través de una interfaz común. El sistema procesa diferentes estructuras de datos de manera consistente, validando y serializando la información según la clase del objeto recibido o devuelto.</w:t>
       </w:r>
     </w:p>
     <w:p>
       <w:pPr>
         <w:pStyle w:val="Ttulo2"/>
       </w:pPr>
+      <w:r>
+        <w:t>4. Cumplimiento de Requisitos de la Actividad</w:t>
+      </w:r>
+    </w:p>
+    <w:p>
+      <w:pPr>
+        <w:pStyle w:val="NormalWeb"/>
+        <w:rPr>
+          <w:rFonts w:asciiTheme="majorHAnsi" w:hAnsiTheme="majorHAnsi" w:cstheme="majorHAnsi"/>
+        </w:rPr>
+      </w:pPr>
+      <w:r>
+        <w:rPr>
+          <w:rFonts w:asciiTheme="majorHAnsi" w:hAnsiTheme="majorHAnsi" w:cstheme="majorHAnsi"/>
+        </w:rPr>
+        <w:t>Se han cumplido todos los puntos solicitados en la actividad:</w:t>
+      </w:r>
+    </w:p>
+    <w:p>
+      <w:pPr>
+        <w:pStyle w:val="NormalWeb"/>
+        <w:numPr>
+          <w:ilvl w:val="0"/>
+          <w:numId w:val="3"/>
+        </w:numPr>
+        <w:rPr>
+          <w:rFonts w:asciiTheme="majorHAnsi" w:hAnsiTheme="majorHAnsi" w:cstheme="majorHAnsi"/>
+        </w:rPr>
+      </w:pPr>
+      <w:r>
+        <w:rPr>
+          <w:rFonts w:asciiTheme="majorHAnsi" w:hAnsiTheme="majorHAnsi" w:cstheme="majorHAnsi"/>
+          <w:b/>
+          <w:bCs/>
+        </w:rPr>
+        <w:t>Base de Datos "</w:t>
+      </w:r>
+      <w:proofErr w:type="spellStart"/>
+      <w:r>
+        <w:rPr>
+          <w:rFonts w:asciiTheme="majorHAnsi" w:hAnsiTheme="majorHAnsi" w:cstheme="majorHAnsi"/>
+          <w:b/>
+          <w:bCs/>
+        </w:rPr>
+        <w:t>PandaTaT</w:t>
+      </w:r>
+      <w:proofErr w:type="spellEnd"/>
+      <w:r>
+        <w:rPr>
+          <w:rFonts w:asciiTheme="majorHAnsi" w:hAnsiTheme="majorHAnsi" w:cstheme="majorHAnsi"/>
+          <w:b/>
+          <w:bCs/>
+        </w:rPr>
+        <w:t>"</w:t>
+      </w:r>
+      <w:r>
+        <w:rPr>
+          <w:rFonts w:asciiTheme="majorHAnsi" w:hAnsiTheme="majorHAnsi" w:cstheme="majorHAnsi"/>
+        </w:rPr>
+        <w:t xml:space="preserve">: Creada y estructurada con las tablas solicitadas mediante el script </w:t>
+      </w:r>
+      <w:proofErr w:type="spellStart"/>
+      <w:r>
+        <w:rPr>
+          <w:rStyle w:val="CdigoHTML"/>
+          <w:rFonts w:asciiTheme="majorHAnsi" w:hAnsiTheme="majorHAnsi" w:cstheme="majorHAnsi"/>
+          <w:sz w:val="24"/>
+          <w:szCs w:val="24"/>
+        </w:rPr>
+        <w:t>script_DB.sql</w:t>
+      </w:r>
+      <w:proofErr w:type="spellEnd"/>
+      <w:r>
+        <w:rPr>
+          <w:rFonts w:asciiTheme="majorHAnsi" w:hAnsiTheme="majorHAnsi" w:cstheme="majorHAnsi"/>
+        </w:rPr>
+        <w:t>.</w:t>
+      </w:r>
+    </w:p>
+    <w:p>
+      <w:pPr>
+        <w:pStyle w:val="NormalWeb"/>
+        <w:numPr>
+          <w:ilvl w:val="0"/>
+          <w:numId w:val="3"/>
+        </w:numPr>
+        <w:rPr>
+          <w:rFonts w:asciiTheme="majorHAnsi" w:hAnsiTheme="majorHAnsi" w:cstheme="majorHAnsi"/>
+        </w:rPr>
+      </w:pPr>
+      <w:r>
+        <w:rPr>
+          <w:rFonts w:asciiTheme="majorHAnsi" w:hAnsiTheme="majorHAnsi" w:cstheme="majorHAnsi"/>
+          <w:b/>
+          <w:bCs/>
+        </w:rPr>
+        <w:t>Estructura MVC</w:t>
+      </w:r>
+      <w:r>
+        <w:rPr>
+          <w:rFonts w:asciiTheme="majorHAnsi" w:hAnsiTheme="majorHAnsi" w:cstheme="majorHAnsi"/>
+        </w:rPr>
+        <w:t xml:space="preserve">: Implementada de forma adaptada para una API </w:t>
+      </w:r>
+      <w:proofErr w:type="spellStart"/>
+      <w:r>
+        <w:rPr>
+          <w:rFonts w:asciiTheme="majorHAnsi" w:hAnsiTheme="majorHAnsi" w:cstheme="majorHAnsi"/>
+        </w:rPr>
+        <w:t>RESTful</w:t>
+      </w:r>
+      <w:proofErr w:type="spellEnd"/>
+      <w:r>
+        <w:rPr>
+          <w:rFonts w:asciiTheme="majorHAnsi" w:hAnsiTheme="majorHAnsi" w:cstheme="majorHAnsi"/>
+        </w:rPr>
+        <w:t>.</w:t>
+      </w:r>
+    </w:p>
+    <w:p>
+      <w:pPr>
+        <w:pStyle w:val="NormalWeb"/>
+        <w:numPr>
+          <w:ilvl w:val="0"/>
+          <w:numId w:val="3"/>
+        </w:numPr>
+        <w:rPr>
+          <w:rFonts w:asciiTheme="majorHAnsi" w:hAnsiTheme="majorHAnsi" w:cstheme="majorHAnsi"/>
+        </w:rPr>
+      </w:pPr>
+      <w:r>
+        <w:rPr>
+          <w:rFonts w:asciiTheme="majorHAnsi" w:hAnsiTheme="majorHAnsi" w:cstheme="majorHAnsi"/>
+          <w:b/>
+          <w:bCs/>
+        </w:rPr>
+        <w:t>Conceptos POO</w:t>
+      </w:r>
+      <w:r>
+        <w:rPr>
+          <w:rFonts w:asciiTheme="majorHAnsi" w:hAnsiTheme="majorHAnsi" w:cstheme="majorHAnsi"/>
+        </w:rPr>
+        <w:t>: Aplicados en la definición de modelos y en la estructura del código.</w:t>
+      </w:r>
+    </w:p>
+    <w:p>
+      <w:pPr>
+        <w:pStyle w:val="NormalWeb"/>
+        <w:numPr>
+          <w:ilvl w:val="0"/>
+          <w:numId w:val="3"/>
+        </w:numPr>
+        <w:rPr>
+          <w:rFonts w:asciiTheme="majorHAnsi" w:hAnsiTheme="majorHAnsi" w:cstheme="majorHAnsi"/>
+        </w:rPr>
+      </w:pPr>
+      <w:r>
+        <w:rPr>
+          <w:rFonts w:asciiTheme="majorHAnsi" w:hAnsiTheme="majorHAnsi" w:cstheme="majorHAnsi"/>
+          <w:b/>
+          <w:bCs/>
+        </w:rPr>
+        <w:lastRenderedPageBreak/>
+        <w:t>Conexión a BD</w:t>
+      </w:r>
+      <w:r>
+        <w:rPr>
+          <w:rFonts w:asciiTheme="majorHAnsi" w:hAnsiTheme="majorHAnsi" w:cstheme="majorHAnsi"/>
+        </w:rPr>
+        <w:t xml:space="preserve">: Realizada exitosamente con la dependencia </w:t>
+      </w:r>
+      <w:proofErr w:type="spellStart"/>
+      <w:proofErr w:type="gramStart"/>
+      <w:r>
+        <w:rPr>
+          <w:rStyle w:val="CdigoHTML"/>
+          <w:rFonts w:asciiTheme="majorHAnsi" w:hAnsiTheme="majorHAnsi" w:cstheme="majorHAnsi"/>
+          <w:sz w:val="24"/>
+          <w:szCs w:val="24"/>
+        </w:rPr>
+        <w:t>mysql.connector</w:t>
+      </w:r>
+      <w:proofErr w:type="spellEnd"/>
+      <w:proofErr w:type="gramEnd"/>
+      <w:r>
+        <w:rPr>
+          <w:rFonts w:asciiTheme="majorHAnsi" w:hAnsiTheme="majorHAnsi" w:cstheme="majorHAnsi"/>
+        </w:rPr>
+        <w:t xml:space="preserve"> en </w:t>
+      </w:r>
+      <w:r>
+        <w:rPr>
+          <w:rStyle w:val="CdigoHTML"/>
+          <w:rFonts w:asciiTheme="majorHAnsi" w:hAnsiTheme="majorHAnsi" w:cstheme="majorHAnsi"/>
+          <w:sz w:val="24"/>
+          <w:szCs w:val="24"/>
+        </w:rPr>
+        <w:t>database.py</w:t>
+      </w:r>
+      <w:r>
+        <w:rPr>
+          <w:rFonts w:asciiTheme="majorHAnsi" w:hAnsiTheme="majorHAnsi" w:cstheme="majorHAnsi"/>
+        </w:rPr>
+        <w:t>.</w:t>
+      </w:r>
+    </w:p>
+    <w:p>
+      <w:pPr>
+        <w:pStyle w:val="NormalWeb"/>
+        <w:numPr>
+          <w:ilvl w:val="0"/>
+          <w:numId w:val="3"/>
+        </w:numPr>
+        <w:rPr>
+          <w:rFonts w:asciiTheme="majorHAnsi" w:hAnsiTheme="majorHAnsi" w:cstheme="majorHAnsi"/>
+        </w:rPr>
+      </w:pPr>
+      <w:proofErr w:type="spellStart"/>
+      <w:r>
+        <w:rPr>
+          <w:rFonts w:asciiTheme="majorHAnsi" w:hAnsiTheme="majorHAnsi" w:cstheme="majorHAnsi"/>
+          <w:b/>
+          <w:bCs/>
+        </w:rPr>
+        <w:t>Endpoints</w:t>
+      </w:r>
+      <w:proofErr w:type="spellEnd"/>
+      <w:r>
+        <w:rPr>
+          <w:rFonts w:asciiTheme="majorHAnsi" w:hAnsiTheme="majorHAnsi" w:cstheme="majorHAnsi"/>
+        </w:rPr>
+        <w:t xml:space="preserve">: Se crearon </w:t>
+      </w:r>
+      <w:proofErr w:type="spellStart"/>
+      <w:r>
+        <w:rPr>
+          <w:rFonts w:asciiTheme="majorHAnsi" w:hAnsiTheme="majorHAnsi" w:cstheme="majorHAnsi"/>
+        </w:rPr>
+        <w:t>endpoints</w:t>
+      </w:r>
+      <w:proofErr w:type="spellEnd"/>
+      <w:r>
+        <w:rPr>
+          <w:rFonts w:asciiTheme="majorHAnsi" w:hAnsiTheme="majorHAnsi" w:cstheme="majorHAnsi"/>
+        </w:rPr>
+        <w:t xml:space="preserve"> funcionales para cada tipo de consulta requerida, como la autenticación de usuarios, la consulta general de pedidos y el filtrado de usuarios por rol.</w:t>
+      </w:r>
+    </w:p>
+    <w:p>
+      <w:pPr>
+        <w:pStyle w:val="NormalWeb"/>
+        <w:numPr>
+          <w:ilvl w:val="0"/>
+          <w:numId w:val="3"/>
+        </w:numPr>
+        <w:rPr>
+          <w:rFonts w:asciiTheme="majorHAnsi" w:hAnsiTheme="majorHAnsi" w:cstheme="majorHAnsi"/>
+        </w:rPr>
+      </w:pPr>
+      <w:r>
+        <w:rPr>
+          <w:rFonts w:asciiTheme="majorHAnsi" w:hAnsiTheme="majorHAnsi" w:cstheme="majorHAnsi"/>
+          <w:b/>
+          <w:bCs/>
+        </w:rPr>
+        <w:t>Proyecto Funcional y Versionado</w:t>
+      </w:r>
+      <w:r>
+        <w:rPr>
+          <w:rFonts w:asciiTheme="majorHAnsi" w:hAnsiTheme="majorHAnsi" w:cstheme="majorHAnsi"/>
+        </w:rPr>
+        <w:t xml:space="preserve">: El proyecto es un entregable funcional y está preparado para ser versionado con </w:t>
+      </w:r>
+      <w:r>
+        <w:rPr>
+          <w:rFonts w:asciiTheme="majorHAnsi" w:hAnsiTheme="majorHAnsi" w:cstheme="majorHAnsi"/>
+          <w:b/>
+          <w:bCs/>
+        </w:rPr>
+        <w:t>Git</w:t>
+      </w:r>
+      <w:r>
+        <w:rPr>
+          <w:rFonts w:asciiTheme="majorHAnsi" w:hAnsiTheme="majorHAnsi" w:cstheme="majorHAnsi"/>
+        </w:rPr>
+        <w:t xml:space="preserve">, incluyendo un </w:t>
+      </w:r>
+      <w:proofErr w:type="gramStart"/>
+      <w:r>
+        <w:rPr>
+          <w:rFonts w:asciiTheme="majorHAnsi" w:hAnsiTheme="majorHAnsi" w:cstheme="majorHAnsi"/>
+        </w:rPr>
+        <w:t xml:space="preserve">archivo </w:t>
+      </w:r>
+      <w:r>
+        <w:rPr>
+          <w:rStyle w:val="CdigoHTML"/>
+          <w:rFonts w:asciiTheme="majorHAnsi" w:hAnsiTheme="majorHAnsi" w:cstheme="majorHAnsi"/>
+          <w:sz w:val="24"/>
+          <w:szCs w:val="24"/>
+        </w:rPr>
+        <w:t>.</w:t>
+      </w:r>
+      <w:proofErr w:type="spellStart"/>
+      <w:r>
+        <w:rPr>
+          <w:rStyle w:val="CdigoHTML"/>
+          <w:rFonts w:asciiTheme="majorHAnsi" w:hAnsiTheme="majorHAnsi" w:cstheme="majorHAnsi"/>
+          <w:sz w:val="24"/>
+          <w:szCs w:val="24"/>
+        </w:rPr>
+        <w:t>gitignore</w:t>
+      </w:r>
+      <w:proofErr w:type="spellEnd"/>
+      <w:proofErr w:type="gramEnd"/>
+      <w:r>
+        <w:rPr>
+          <w:rFonts w:asciiTheme="majorHAnsi" w:hAnsiTheme="majorHAnsi" w:cstheme="majorHAnsi"/>
+        </w:rPr>
+        <w:t xml:space="preserve"> para las buenas prácticas de control de versiones.</w:t>
+      </w:r>
     </w:p>
     <w:p>
       <w:pPr>
         <w:pStyle w:val="Ttulo2"/>
       </w:pPr>
       <w:r>
-        <w:t>3.1. Clases y Abstracción de Datos</w:t>
-      </w:r>
-    </w:p>
-    <w:p>
-      <w:r>
-        <w:t>La entidad central del modelo es la Clase Usuario. Esta clase actúa como una abstracción que encapsula los atributos y comportamientos comunes a todos los usuarios del sistema, tales como id_usuario, nombre, email y rol.</w:t>
-      </w:r>
-    </w:p>
-    <w:p>
-      <w:r>
-        <w:t>Se implementaron los métodos login y registrar_usuario como métodos estáticos (@staticmethod). Esta decisión de diseño se justifica porque dichas operaciones son inherentes a la gestión de usuarios en general y no dependen del estado de una instancia particular. Permiten, por tanto, la autenticación o el registro de un usuario sin necesidad de haber instanciado previamente un objeto de la clase.</w:t>
-      </w:r>
-    </w:p>
-    <w:p/>
+        <w:t>5. Conclusión</w:t>
+      </w:r>
+    </w:p>
+    <w:p>
+      <w:pPr>
+        <w:pStyle w:val="NormalWeb"/>
+        <w:rPr>
+          <w:rFonts w:asciiTheme="majorHAnsi" w:hAnsiTheme="majorHAnsi" w:cstheme="majorHAnsi"/>
+        </w:rPr>
+      </w:pPr>
+      <w:r>
+        <w:rPr>
+          <w:rFonts w:asciiTheme="majorHAnsi" w:hAnsiTheme="majorHAnsi" w:cstheme="majorHAnsi"/>
+        </w:rPr>
+        <w:t xml:space="preserve">El proyecto final es una API </w:t>
+      </w:r>
+      <w:proofErr w:type="spellStart"/>
+      <w:r>
+        <w:rPr>
+          <w:rFonts w:asciiTheme="majorHAnsi" w:hAnsiTheme="majorHAnsi" w:cstheme="majorHAnsi"/>
+        </w:rPr>
+        <w:t>RESTful</w:t>
+      </w:r>
+      <w:proofErr w:type="spellEnd"/>
+      <w:r>
+        <w:rPr>
+          <w:rFonts w:asciiTheme="majorHAnsi" w:hAnsiTheme="majorHAnsi" w:cstheme="majorHAnsi"/>
+        </w:rPr>
+        <w:t xml:space="preserve"> robusta y bien estructurada que sirve como una base sólida para el desarrollo de una aplicación completa. La utilización de </w:t>
+      </w:r>
+      <w:proofErr w:type="spellStart"/>
+      <w:r>
+        <w:rPr>
+          <w:rFonts w:asciiTheme="majorHAnsi" w:hAnsiTheme="majorHAnsi" w:cstheme="majorHAnsi"/>
+        </w:rPr>
+        <w:t>FastAPI</w:t>
+      </w:r>
+      <w:proofErr w:type="spellEnd"/>
+      <w:r>
+        <w:rPr>
+          <w:rFonts w:asciiTheme="majorHAnsi" w:hAnsiTheme="majorHAnsi" w:cstheme="majorHAnsi"/>
+        </w:rPr>
+        <w:t xml:space="preserve"> y la aplicación de los principios de MVC y POO han permitido crear un </w:t>
+      </w:r>
+      <w:proofErr w:type="spellStart"/>
+      <w:r>
+        <w:rPr>
+          <w:rFonts w:asciiTheme="majorHAnsi" w:hAnsiTheme="majorHAnsi" w:cstheme="majorHAnsi"/>
+        </w:rPr>
+        <w:t>backend</w:t>
+      </w:r>
+      <w:proofErr w:type="spellEnd"/>
+      <w:r>
+        <w:rPr>
+          <w:rFonts w:asciiTheme="majorHAnsi" w:hAnsiTheme="majorHAnsi" w:cstheme="majorHAnsi"/>
+        </w:rPr>
+        <w:t xml:space="preserve"> eficiente, escalable y fácil de mantener, cumpliendo con todos los objetivos pedagógicos y técnicos de la actividad.</w:t>
+      </w:r>
+    </w:p>
     <w:p>
       <w:pPr>
         <w:pStyle w:val="Ttulo2"/>
-      </w:pPr>
-      <w:r>
-        <w:t>3.2. Decoradores para la Validación de Datos</w:t>
-      </w:r>
-    </w:p>
-    <w:p>
-      <w:r>
-        <w:t>Para reforzar la integridad de los datos, se implementó el decorador @validar_rol.</w:t>
-      </w:r>
-    </w:p>
-    <w:p>
-      <w:r>
-        <w:t>Funcionalidad: Este decorador envuelve al método guardar_usuario para interceptar su ejecución. Antes de proceder con la inserción en la base de datos, realiza una consulta para verificar que el rol asignado al nuevo usuario exista en la tabla Roles. Si la validación falla, la operación se aborta.</w:t>
-      </w:r>
-    </w:p>
-    <w:p>
-      <w:r>
-        <w:t>Justificación de Diseño: El uso de decoradores promueve un código más limpio y modular al separar la lógica de negocio principal de las responsabilidades transversales como la validación. Esto se alinea con el principio DRY (Don't Repeat Yourself) y facilita el mantenimiento futuro del sistema.</w:t>
-      </w:r>
-    </w:p>
-    <w:p/>
-    <w:p>
-      <w:pPr>
-        <w:pStyle w:val="Ttulo2"/>
-      </w:pPr>
-      <w:r>
-        <w:t>3.3. Herencia para la Especialización de Roles</w:t>
-      </w:r>
-    </w:p>
-    <w:p>
-      <w:r>
-        <w:t>El concepto de Herencia se utilizó para modelar la jerarquía de usuarios y reutilizar código de manera efectiva. Se crearon las clases derivadas Cliente, Vendedor y Administrador, las cuales heredan directamente de la clase base Usuario.</w:t>
-      </w:r>
-    </w:p>
-    <w:p>
-      <w:r>
-        <w:t>Reutilización de Código: Las clases hijas heredan los atributos y métodos de Usuario, evitando la duplicación de código relacionado con la inicialización de atributos y la lógica de autenticación.</w:t>
-      </w:r>
-    </w:p>
-    <w:p>
-      <w:r>
-        <w:t>Especialización: Cada clase hija extiende la funcionalidad base con métodos específicos para su rol. Por ejemplo, Cliente tiene un método para consultar su historial de pedidos, mientras que Administrador posee métodos para acceder a reportes globales.</w:t>
-      </w:r>
-    </w:p>
-    <w:p/>
-    <w:p>
-      <w:pPr>
-        <w:pStyle w:val="Ttulo2"/>
-      </w:pPr>
-      <w:r>
-        <w:t>3.4. Polimorfismo para Flexibilidad Funcional</w:t>
-      </w:r>
-    </w:p>
-    <w:p>
-      <w:r>
-        <w:t>El Polimorfismo es un pilar fundamental en la arquitectura del menú, manifestado a través del método menu().</w:t>
-      </w:r>
-    </w:p>
-    <w:p>
-      <w:r>
-        <w:t>Interfaz Común: En la clase base Usuario, el método menu() se declara como una interfaz abstracta (lanzando NotImplementedError). Esto establece un contrato que obliga a todas las clases hijas a proporcionar una implementación concreta de dicho método.</w:t>
-      </w:r>
-    </w:p>
-    <w:p>
-      <w:r>
-        <w:t>Implementaciones Múltiples: Cada clase hija (Cliente, Vendedor, Administrador) redefine el método menu() para presentar un conjunto de opciones específicas y pertinentes a su rol.</w:t>
-      </w:r>
-    </w:p>
-    <w:p>
-      <w:r>
-        <w:t>Comportamiento Dinámico: La principal ventaja se observa en la función menu_principal. Tras una autenticación exitosa, el sistema invoca usuario_logueado.menu(). En tiempo de ejecución, Python determina dinámicamente qué versión del método menu ejecutar basándose en la clase del objeto usuario_logueado.</w:t>
-      </w:r>
-    </w:p>
-    <w:p>
-      <w:r>
-        <w:t>Este enfoque polimórfico dota al sistema de una gran flexibilidad. La adición de nuevos roles en el futuro solo requeriría la creación de una nueva clase que herede de Usuario e implemente su propio método menu, sin necesidad de modificar el flujo principal del programa.</w:t>
-      </w:r>
-    </w:p>
-    <w:p/>
-    <w:p>
-      <w:pPr>
-        <w:pStyle w:val="Ttulo2"/>
-      </w:pPr>
-      <w:r>
-        <w:t>4. Conclusión</w:t>
-      </w:r>
-    </w:p>
-    <w:p>
-      <w:r>
-        <w:t>El módulo terminal_menu.py implementa de manera satisfactoria la funcionalidad requerida, ofreciendo una interfaz de consola estructurada y segura para los usuarios del sistema PandaTaT.</w:t>
-      </w:r>
+        <w:rPr>
+          <w:rFonts w:cstheme="majorHAnsi"/>
+          <w:sz w:val="24"/>
+          <w:szCs w:val="24"/>
+        </w:rPr>
+      </w:pPr>
     </w:p>
     <w:sectPr>
       <w:pgSz w:w="12240" w:h="15840"/>
@@ -258,6 +1822,431 @@
     </w:sectPr>
   </w:body>
 </w:document>
+</file>
+
+<file path=word/numbering.xml><?xml version="1.0" encoding="utf-8"?>
+<w:numbering xmlns:wpc="http://schemas.microsoft.com/office/word/2010/wordprocessingCanvas" xmlns:cx="http://schemas.microsoft.com/office/drawing/2014/chartex" xmlns:cx1="http://schemas.microsoft.com/office/drawing/2015/9/8/chartex" xmlns:cx2="http://schemas.microsoft.com/office/drawing/2015/10/21/chartex" xmlns:cx3="http://schemas.microsoft.com/office/drawing/2016/5/9/chartex" xmlns:cx4="http://schemas.microsoft.com/office/drawing/2016/5/10/chartex" xmlns:cx5="http://schemas.microsoft.com/office/drawing/2016/5/11/chartex" xmlns:cx6="http://schemas.microsoft.com/office/drawing/2016/5/12/chartex" xmlns:cx7="http://schemas.microsoft.com/office/drawing/2016/5/13/chartex" xmlns:cx8="http://schemas.microsoft.com/office/drawing/2016/5/14/chartex" xmlns:mc="http://schemas.openxmlformats.org/markup-compatibility/2006" xmlns:aink="http://schemas.microsoft.com/office/drawing/2016/ink" xmlns:am3d="http://schemas.microsoft.com/office/drawing/2017/model3d" xmlns:o="urn:schemas-microsoft-com:office:office" xmlns:r="http://schemas.openxmlformats.org/officeDocument/2006/relationships" xmlns:m="http://schemas.openxmlformats.org/officeDocument/2006/math" xmlns:v="urn:schemas-microsoft-com:vml" xmlns:wp14="http://schemas.microsoft.com/office/word/2010/wordprocessingDrawing" xmlns:wp="http://schemas.openxmlformats.org/drawingml/2006/wordprocessingDrawing" xmlns:w10="urn:schemas-microsoft-com:office:word" xmlns:w="http://schemas.openxmlformats.org/wordprocessingml/2006/main" xmlns:w14="http://schemas.microsoft.com/office/word/2010/wordml" xmlns:w15="http://schemas.microsoft.com/office/word/2012/wordml" xmlns:w16cex="http://schemas.microsoft.com/office/word/2018/wordml/cex" xmlns:w16cid="http://schemas.microsoft.com/office/word/2016/wordml/cid" xmlns:w16="http://schemas.microsoft.com/office/word/2018/wordml" xmlns:w16sdtdh="http://schemas.microsoft.com/office/word/2020/wordml/sdtdatahash" xmlns:w16se="http://schemas.microsoft.com/office/word/2015/wordml/symex" xmlns:wpg="http://schemas.microsoft.com/office/word/2010/wordprocessingGroup" xmlns:wpi="http://schemas.microsoft.com/office/word/2010/wordprocessingInk" xmlns:wne="http://schemas.microsoft.com/office/word/2006/wordml" xmlns:wps="http://schemas.microsoft.com/office/word/2010/wordprocessingShape" mc:Ignorable="w14 w15 w16se w16cid w16 w16cex w16sdtdh wp14">
+  <w:abstractNum w:abstractNumId="0" w15:restartNumberingAfterBreak="0">
+    <w:nsid w:val="08D51106"/>
+    <w:multiLevelType w:val="multilevel"/>
+    <w:tmpl w:val="AB964F94"/>
+    <w:lvl w:ilvl="0">
+      <w:start w:val="1"/>
+      <w:numFmt w:val="bullet"/>
+      <w:lvlText w:val=""/>
+      <w:lvlJc w:val="left"/>
+      <w:pPr>
+        <w:tabs>
+          <w:tab w:val="num" w:pos="720"/>
+        </w:tabs>
+        <w:ind w:left="720" w:hanging="360"/>
+      </w:pPr>
+      <w:rPr>
+        <w:rFonts w:ascii="Symbol" w:hAnsi="Symbol" w:hint="default"/>
+        <w:sz w:val="20"/>
+      </w:rPr>
+    </w:lvl>
+    <w:lvl w:ilvl="1">
+      <w:start w:val="1"/>
+      <w:numFmt w:val="bullet"/>
+      <w:lvlText w:val="o"/>
+      <w:lvlJc w:val="left"/>
+      <w:pPr>
+        <w:tabs>
+          <w:tab w:val="num" w:pos="1440"/>
+        </w:tabs>
+        <w:ind w:left="1440" w:hanging="360"/>
+      </w:pPr>
+      <w:rPr>
+        <w:rFonts w:ascii="Courier New" w:hAnsi="Courier New" w:hint="default"/>
+        <w:sz w:val="20"/>
+      </w:rPr>
+    </w:lvl>
+    <w:lvl w:ilvl="2" w:tentative="1">
+      <w:start w:val="1"/>
+      <w:numFmt w:val="bullet"/>
+      <w:lvlText w:val=""/>
+      <w:lvlJc w:val="left"/>
+      <w:pPr>
+        <w:tabs>
+          <w:tab w:val="num" w:pos="2160"/>
+        </w:tabs>
+        <w:ind w:left="2160" w:hanging="360"/>
+      </w:pPr>
+      <w:rPr>
+        <w:rFonts w:ascii="Wingdings" w:hAnsi="Wingdings" w:hint="default"/>
+        <w:sz w:val="20"/>
+      </w:rPr>
+    </w:lvl>
+    <w:lvl w:ilvl="3" w:tentative="1">
+      <w:start w:val="1"/>
+      <w:numFmt w:val="bullet"/>
+      <w:lvlText w:val=""/>
+      <w:lvlJc w:val="left"/>
+      <w:pPr>
+        <w:tabs>
+          <w:tab w:val="num" w:pos="2880"/>
+        </w:tabs>
+        <w:ind w:left="2880" w:hanging="360"/>
+      </w:pPr>
+      <w:rPr>
+        <w:rFonts w:ascii="Wingdings" w:hAnsi="Wingdings" w:hint="default"/>
+        <w:sz w:val="20"/>
+      </w:rPr>
+    </w:lvl>
+    <w:lvl w:ilvl="4" w:tentative="1">
+      <w:start w:val="1"/>
+      <w:numFmt w:val="bullet"/>
+      <w:lvlText w:val=""/>
+      <w:lvlJc w:val="left"/>
+      <w:pPr>
+        <w:tabs>
+          <w:tab w:val="num" w:pos="3600"/>
+        </w:tabs>
+        <w:ind w:left="3600" w:hanging="360"/>
+      </w:pPr>
+      <w:rPr>
+        <w:rFonts w:ascii="Wingdings" w:hAnsi="Wingdings" w:hint="default"/>
+        <w:sz w:val="20"/>
+      </w:rPr>
+    </w:lvl>
+    <w:lvl w:ilvl="5" w:tentative="1">
+      <w:start w:val="1"/>
+      <w:numFmt w:val="bullet"/>
+      <w:lvlText w:val=""/>
+      <w:lvlJc w:val="left"/>
+      <w:pPr>
+        <w:tabs>
+          <w:tab w:val="num" w:pos="4320"/>
+        </w:tabs>
+        <w:ind w:left="4320" w:hanging="360"/>
+      </w:pPr>
+      <w:rPr>
+        <w:rFonts w:ascii="Wingdings" w:hAnsi="Wingdings" w:hint="default"/>
+        <w:sz w:val="20"/>
+      </w:rPr>
+    </w:lvl>
+    <w:lvl w:ilvl="6" w:tentative="1">
+      <w:start w:val="1"/>
+      <w:numFmt w:val="bullet"/>
+      <w:lvlText w:val=""/>
+      <w:lvlJc w:val="left"/>
+      <w:pPr>
+        <w:tabs>
+          <w:tab w:val="num" w:pos="5040"/>
+        </w:tabs>
+        <w:ind w:left="5040" w:hanging="360"/>
+      </w:pPr>
+      <w:rPr>
+        <w:rFonts w:ascii="Wingdings" w:hAnsi="Wingdings" w:hint="default"/>
+        <w:sz w:val="20"/>
+      </w:rPr>
+    </w:lvl>
+    <w:lvl w:ilvl="7" w:tentative="1">
+      <w:start w:val="1"/>
+      <w:numFmt w:val="bullet"/>
+      <w:lvlText w:val=""/>
+      <w:lvlJc w:val="left"/>
+      <w:pPr>
+        <w:tabs>
+          <w:tab w:val="num" w:pos="5760"/>
+        </w:tabs>
+        <w:ind w:left="5760" w:hanging="360"/>
+      </w:pPr>
+      <w:rPr>
+        <w:rFonts w:ascii="Wingdings" w:hAnsi="Wingdings" w:hint="default"/>
+        <w:sz w:val="20"/>
+      </w:rPr>
+    </w:lvl>
+    <w:lvl w:ilvl="8" w:tentative="1">
+      <w:start w:val="1"/>
+      <w:numFmt w:val="bullet"/>
+      <w:lvlText w:val=""/>
+      <w:lvlJc w:val="left"/>
+      <w:pPr>
+        <w:tabs>
+          <w:tab w:val="num" w:pos="6480"/>
+        </w:tabs>
+        <w:ind w:left="6480" w:hanging="360"/>
+      </w:pPr>
+      <w:rPr>
+        <w:rFonts w:ascii="Wingdings" w:hAnsi="Wingdings" w:hint="default"/>
+        <w:sz w:val="20"/>
+      </w:rPr>
+    </w:lvl>
+  </w:abstractNum>
+  <w:abstractNum w:abstractNumId="1" w15:restartNumberingAfterBreak="0">
+    <w:nsid w:val="275D6010"/>
+    <w:multiLevelType w:val="multilevel"/>
+    <w:tmpl w:val="329CFF38"/>
+    <w:lvl w:ilvl="0">
+      <w:start w:val="1"/>
+      <w:numFmt w:val="bullet"/>
+      <w:lvlText w:val=""/>
+      <w:lvlJc w:val="left"/>
+      <w:pPr>
+        <w:tabs>
+          <w:tab w:val="num" w:pos="720"/>
+        </w:tabs>
+        <w:ind w:left="720" w:hanging="360"/>
+      </w:pPr>
+      <w:rPr>
+        <w:rFonts w:ascii="Symbol" w:hAnsi="Symbol" w:hint="default"/>
+        <w:sz w:val="20"/>
+      </w:rPr>
+    </w:lvl>
+    <w:lvl w:ilvl="1" w:tentative="1">
+      <w:start w:val="1"/>
+      <w:numFmt w:val="bullet"/>
+      <w:lvlText w:val="o"/>
+      <w:lvlJc w:val="left"/>
+      <w:pPr>
+        <w:tabs>
+          <w:tab w:val="num" w:pos="1440"/>
+        </w:tabs>
+        <w:ind w:left="1440" w:hanging="360"/>
+      </w:pPr>
+      <w:rPr>
+        <w:rFonts w:ascii="Courier New" w:hAnsi="Courier New" w:hint="default"/>
+        <w:sz w:val="20"/>
+      </w:rPr>
+    </w:lvl>
+    <w:lvl w:ilvl="2" w:tentative="1">
+      <w:start w:val="1"/>
+      <w:numFmt w:val="bullet"/>
+      <w:lvlText w:val=""/>
+      <w:lvlJc w:val="left"/>
+      <w:pPr>
+        <w:tabs>
+          <w:tab w:val="num" w:pos="2160"/>
+        </w:tabs>
+        <w:ind w:left="2160" w:hanging="360"/>
+      </w:pPr>
+      <w:rPr>
+        <w:rFonts w:ascii="Wingdings" w:hAnsi="Wingdings" w:hint="default"/>
+        <w:sz w:val="20"/>
+      </w:rPr>
+    </w:lvl>
+    <w:lvl w:ilvl="3" w:tentative="1">
+      <w:start w:val="1"/>
+      <w:numFmt w:val="bullet"/>
+      <w:lvlText w:val=""/>
+      <w:lvlJc w:val="left"/>
+      <w:pPr>
+        <w:tabs>
+          <w:tab w:val="num" w:pos="2880"/>
+        </w:tabs>
+        <w:ind w:left="2880" w:hanging="360"/>
+      </w:pPr>
+      <w:rPr>
+        <w:rFonts w:ascii="Wingdings" w:hAnsi="Wingdings" w:hint="default"/>
+        <w:sz w:val="20"/>
+      </w:rPr>
+    </w:lvl>
+    <w:lvl w:ilvl="4" w:tentative="1">
+      <w:start w:val="1"/>
+      <w:numFmt w:val="bullet"/>
+      <w:lvlText w:val=""/>
+      <w:lvlJc w:val="left"/>
+      <w:pPr>
+        <w:tabs>
+          <w:tab w:val="num" w:pos="3600"/>
+        </w:tabs>
+        <w:ind w:left="3600" w:hanging="360"/>
+      </w:pPr>
+      <w:rPr>
+        <w:rFonts w:ascii="Wingdings" w:hAnsi="Wingdings" w:hint="default"/>
+        <w:sz w:val="20"/>
+      </w:rPr>
+    </w:lvl>
+    <w:lvl w:ilvl="5" w:tentative="1">
+      <w:start w:val="1"/>
+      <w:numFmt w:val="bullet"/>
+      <w:lvlText w:val=""/>
+      <w:lvlJc w:val="left"/>
+      <w:pPr>
+        <w:tabs>
+          <w:tab w:val="num" w:pos="4320"/>
+        </w:tabs>
+        <w:ind w:left="4320" w:hanging="360"/>
+      </w:pPr>
+      <w:rPr>
+        <w:rFonts w:ascii="Wingdings" w:hAnsi="Wingdings" w:hint="default"/>
+        <w:sz w:val="20"/>
+      </w:rPr>
+    </w:lvl>
+    <w:lvl w:ilvl="6" w:tentative="1">
+      <w:start w:val="1"/>
+      <w:numFmt w:val="bullet"/>
+      <w:lvlText w:val=""/>
+      <w:lvlJc w:val="left"/>
+      <w:pPr>
+        <w:tabs>
+          <w:tab w:val="num" w:pos="5040"/>
+        </w:tabs>
+        <w:ind w:left="5040" w:hanging="360"/>
+      </w:pPr>
+      <w:rPr>
+        <w:rFonts w:ascii="Wingdings" w:hAnsi="Wingdings" w:hint="default"/>
+        <w:sz w:val="20"/>
+      </w:rPr>
+    </w:lvl>
+    <w:lvl w:ilvl="7" w:tentative="1">
+      <w:start w:val="1"/>
+      <w:numFmt w:val="bullet"/>
+      <w:lvlText w:val=""/>
+      <w:lvlJc w:val="left"/>
+      <w:pPr>
+        <w:tabs>
+          <w:tab w:val="num" w:pos="5760"/>
+        </w:tabs>
+        <w:ind w:left="5760" w:hanging="360"/>
+      </w:pPr>
+      <w:rPr>
+        <w:rFonts w:ascii="Wingdings" w:hAnsi="Wingdings" w:hint="default"/>
+        <w:sz w:val="20"/>
+      </w:rPr>
+    </w:lvl>
+    <w:lvl w:ilvl="8" w:tentative="1">
+      <w:start w:val="1"/>
+      <w:numFmt w:val="bullet"/>
+      <w:lvlText w:val=""/>
+      <w:lvlJc w:val="left"/>
+      <w:pPr>
+        <w:tabs>
+          <w:tab w:val="num" w:pos="6480"/>
+        </w:tabs>
+        <w:ind w:left="6480" w:hanging="360"/>
+      </w:pPr>
+      <w:rPr>
+        <w:rFonts w:ascii="Wingdings" w:hAnsi="Wingdings" w:hint="default"/>
+        <w:sz w:val="20"/>
+      </w:rPr>
+    </w:lvl>
+  </w:abstractNum>
+  <w:abstractNum w:abstractNumId="2" w15:restartNumberingAfterBreak="0">
+    <w:nsid w:val="5F092AAC"/>
+    <w:multiLevelType w:val="multilevel"/>
+    <w:tmpl w:val="7842DDF2"/>
+    <w:lvl w:ilvl="0">
+      <w:start w:val="1"/>
+      <w:numFmt w:val="decimal"/>
+      <w:lvlText w:val="%1."/>
+      <w:lvlJc w:val="left"/>
+      <w:pPr>
+        <w:tabs>
+          <w:tab w:val="num" w:pos="720"/>
+        </w:tabs>
+        <w:ind w:left="720" w:hanging="360"/>
+      </w:pPr>
+    </w:lvl>
+    <w:lvl w:ilvl="1" w:tentative="1">
+      <w:start w:val="1"/>
+      <w:numFmt w:val="decimal"/>
+      <w:lvlText w:val="%2."/>
+      <w:lvlJc w:val="left"/>
+      <w:pPr>
+        <w:tabs>
+          <w:tab w:val="num" w:pos="1440"/>
+        </w:tabs>
+        <w:ind w:left="1440" w:hanging="360"/>
+      </w:pPr>
+    </w:lvl>
+    <w:lvl w:ilvl="2" w:tentative="1">
+      <w:start w:val="1"/>
+      <w:numFmt w:val="decimal"/>
+      <w:lvlText w:val="%3."/>
+      <w:lvlJc w:val="left"/>
+      <w:pPr>
+        <w:tabs>
+          <w:tab w:val="num" w:pos="2160"/>
+        </w:tabs>
+        <w:ind w:left="2160" w:hanging="360"/>
+      </w:pPr>
+    </w:lvl>
+    <w:lvl w:ilvl="3" w:tentative="1">
+      <w:start w:val="1"/>
+      <w:numFmt w:val="decimal"/>
+      <w:lvlText w:val="%4."/>
+      <w:lvlJc w:val="left"/>
+      <w:pPr>
+        <w:tabs>
+          <w:tab w:val="num" w:pos="2880"/>
+        </w:tabs>
+        <w:ind w:left="2880" w:hanging="360"/>
+      </w:pPr>
+    </w:lvl>
+    <w:lvl w:ilvl="4" w:tentative="1">
+      <w:start w:val="1"/>
+      <w:numFmt w:val="decimal"/>
+      <w:lvlText w:val="%5."/>
+      <w:lvlJc w:val="left"/>
+      <w:pPr>
+        <w:tabs>
+          <w:tab w:val="num" w:pos="3600"/>
+        </w:tabs>
+        <w:ind w:left="3600" w:hanging="360"/>
+      </w:pPr>
+    </w:lvl>
+    <w:lvl w:ilvl="5" w:tentative="1">
+      <w:start w:val="1"/>
+      <w:numFmt w:val="decimal"/>
+      <w:lvlText w:val="%6."/>
+      <w:lvlJc w:val="left"/>
+      <w:pPr>
+        <w:tabs>
+          <w:tab w:val="num" w:pos="4320"/>
+        </w:tabs>
+        <w:ind w:left="4320" w:hanging="360"/>
+      </w:pPr>
+    </w:lvl>
+    <w:lvl w:ilvl="6" w:tentative="1">
+      <w:start w:val="1"/>
+      <w:numFmt w:val="decimal"/>
+      <w:lvlText w:val="%7."/>
+      <w:lvlJc w:val="left"/>
+      <w:pPr>
+        <w:tabs>
+          <w:tab w:val="num" w:pos="5040"/>
+        </w:tabs>
+        <w:ind w:left="5040" w:hanging="360"/>
+      </w:pPr>
+    </w:lvl>
+    <w:lvl w:ilvl="7" w:tentative="1">
+      <w:start w:val="1"/>
+      <w:numFmt w:val="decimal"/>
+      <w:lvlText w:val="%8."/>
+      <w:lvlJc w:val="left"/>
+      <w:pPr>
+        <w:tabs>
+          <w:tab w:val="num" w:pos="5760"/>
+        </w:tabs>
+        <w:ind w:left="5760" w:hanging="360"/>
+      </w:pPr>
+    </w:lvl>
+    <w:lvl w:ilvl="8" w:tentative="1">
+      <w:start w:val="1"/>
+      <w:numFmt w:val="decimal"/>
+      <w:lvlText w:val="%9."/>
+      <w:lvlJc w:val="left"/>
+      <w:pPr>
+        <w:tabs>
+          <w:tab w:val="num" w:pos="6480"/>
+        </w:tabs>
+        <w:ind w:left="6480" w:hanging="360"/>
+      </w:pPr>
+    </w:lvl>
+  </w:abstractNum>
+  <w:num w:numId="1">
+    <w:abstractNumId w:val="0"/>
+  </w:num>
+  <w:num w:numId="2">
+    <w:abstractNumId w:val="1"/>
+  </w:num>
+  <w:num w:numId="3">
+    <w:abstractNumId w:val="2"/>
+  </w:num>
+</w:numbering>
 </file>
 
 <file path=word/styles.xml><?xml version="1.0" encoding="utf-8"?>
@@ -705,6 +2694,29 @@
       <w:szCs w:val="26"/>
     </w:rPr>
   </w:style>
+  <w:style w:type="paragraph" w:styleId="Ttulo3">
+    <w:name w:val="heading 3"/>
+    <w:basedOn w:val="Normal"/>
+    <w:next w:val="Normal"/>
+    <w:link w:val="Ttulo3Car"/>
+    <w:uiPriority w:val="9"/>
+    <w:semiHidden/>
+    <w:unhideWhenUsed/>
+    <w:qFormat/>
+    <w:rsid w:val="00AC3647"/>
+    <w:pPr>
+      <w:keepNext/>
+      <w:keepLines/>
+      <w:spacing w:before="40" w:after="0"/>
+      <w:outlineLvl w:val="2"/>
+    </w:pPr>
+    <w:rPr>
+      <w:rFonts w:asciiTheme="majorHAnsi" w:eastAsiaTheme="majorEastAsia" w:hAnsiTheme="majorHAnsi" w:cstheme="majorBidi"/>
+      <w:color w:val="1F3763" w:themeColor="accent1" w:themeShade="7F"/>
+      <w:sz w:val="24"/>
+      <w:szCs w:val="24"/>
+    </w:rPr>
+  </w:style>
   <w:style w:type="character" w:default="1" w:styleId="Fuentedeprrafopredeter">
     <w:name w:val="Default Paragraph Font"/>
     <w:uiPriority w:val="1"/>
@@ -758,6 +2770,52 @@
       <w:color w:val="2F5496" w:themeColor="accent1" w:themeShade="BF"/>
       <w:sz w:val="26"/>
       <w:szCs w:val="26"/>
+    </w:rPr>
+  </w:style>
+  <w:style w:type="character" w:customStyle="1" w:styleId="Ttulo3Car">
+    <w:name w:val="Título 3 Car"/>
+    <w:basedOn w:val="Fuentedeprrafopredeter"/>
+    <w:link w:val="Ttulo3"/>
+    <w:uiPriority w:val="9"/>
+    <w:semiHidden/>
+    <w:rsid w:val="00AC3647"/>
+    <w:rPr>
+      <w:rFonts w:asciiTheme="majorHAnsi" w:eastAsiaTheme="majorEastAsia" w:hAnsiTheme="majorHAnsi" w:cstheme="majorBidi"/>
+      <w:noProof/>
+      <w:color w:val="1F3763" w:themeColor="accent1" w:themeShade="7F"/>
+      <w:sz w:val="24"/>
+      <w:szCs w:val="24"/>
+    </w:rPr>
+  </w:style>
+  <w:style w:type="paragraph" w:styleId="NormalWeb">
+    <w:name w:val="Normal (Web)"/>
+    <w:basedOn w:val="Normal"/>
+    <w:uiPriority w:val="99"/>
+    <w:semiHidden/>
+    <w:unhideWhenUsed/>
+    <w:rsid w:val="00AC3647"/>
+    <w:pPr>
+      <w:spacing w:before="100" w:beforeAutospacing="1" w:after="100" w:afterAutospacing="1" w:line="240" w:lineRule="auto"/>
+    </w:pPr>
+    <w:rPr>
+      <w:rFonts w:ascii="Times New Roman" w:eastAsia="Times New Roman" w:hAnsi="Times New Roman" w:cs="Times New Roman"/>
+      <w:noProof w:val="0"/>
+      <w:sz w:val="24"/>
+      <w:szCs w:val="24"/>
+      <w:lang w:eastAsia="es-CO"/>
+    </w:rPr>
+  </w:style>
+  <w:style w:type="character" w:styleId="CdigoHTML">
+    <w:name w:val="HTML Code"/>
+    <w:basedOn w:val="Fuentedeprrafopredeter"/>
+    <w:uiPriority w:val="99"/>
+    <w:semiHidden/>
+    <w:unhideWhenUsed/>
+    <w:rsid w:val="00AC3647"/>
+    <w:rPr>
+      <w:rFonts w:ascii="Courier New" w:eastAsia="Times New Roman" w:hAnsi="Courier New" w:cs="Courier New"/>
+      <w:sz w:val="20"/>
+      <w:szCs w:val="20"/>
     </w:rPr>
   </w:style>
 </w:styles>

</xml_diff>